<commit_message>
Adding updates to html
</commit_message>
<xml_diff>
--- a/SG website - draft web verbiage.docx
+++ b/SG website - draft web verbiage.docx
@@ -256,8 +256,6 @@
         </w:rPr>
         <w:t xml:space="preserve">client is our number one priority.  </w:t>
       </w:r>
-      <w:bookmarkStart w:id="0" w:name="_GoBack"/>
-      <w:bookmarkEnd w:id="0"/>
     </w:p>
     <w:p>
       <w:pPr>
@@ -310,6 +308,164 @@
         </w:rPr>
         <w:t xml:space="preserve">  Integrity and ethics are </w:t>
       </w:r>
+      <w:commentRangeStart w:id="0"/>
+      <w:r>
+        <w:rPr>
+          <w:rFonts w:ascii="Arial" w:hAnsi="Arial" w:cs="Arial"/>
+          <w:sz w:val="28"/>
+          <w:szCs w:val="28"/>
+        </w:rPr>
+        <w:t>integrated into</w:t>
+      </w:r>
+      <w:r>
+        <w:rPr>
+          <w:rFonts w:ascii="Arial" w:hAnsi="Arial" w:cs="Arial"/>
+          <w:sz w:val="28"/>
+          <w:szCs w:val="28"/>
+        </w:rPr>
+        <w:t xml:space="preserve"> </w:t>
+      </w:r>
+      <w:commentRangeEnd w:id="0"/>
+      <w:r>
+        <w:rPr>
+          <w:rStyle w:val="CommentReference"/>
+        </w:rPr>
+        <w:commentReference w:id="0"/>
+      </w:r>
+      <w:r>
+        <w:rPr>
+          <w:rFonts w:ascii="Arial" w:hAnsi="Arial" w:cs="Arial"/>
+          <w:sz w:val="28"/>
+          <w:szCs w:val="28"/>
+        </w:rPr>
+        <w:t>every client strategy plan.</w:t>
+      </w:r>
+    </w:p>
+    <w:p>
+      <w:pPr>
+        <w:rPr>
+          <w:rFonts w:ascii="Arial" w:hAnsi="Arial" w:cs="Arial"/>
+          <w:sz w:val="28"/>
+          <w:szCs w:val="28"/>
+        </w:rPr>
+      </w:pPr>
+      <w:r>
+        <w:rPr>
+          <w:rFonts w:ascii="Arial" w:hAnsi="Arial" w:cs="Arial"/>
+          <w:b/>
+          <w:sz w:val="28"/>
+          <w:szCs w:val="28"/>
+        </w:rPr>
+        <w:t>Connections</w:t>
+      </w:r>
+      <w:r>
+        <w:rPr>
+          <w:rFonts w:ascii="Arial" w:hAnsi="Arial" w:cs="Arial"/>
+          <w:sz w:val="28"/>
+          <w:szCs w:val="28"/>
+        </w:rPr>
+        <w:t xml:space="preserve">.  With over </w:t>
+      </w:r>
+      <w:r>
+        <w:rPr>
+          <w:rFonts w:ascii="Arial" w:hAnsi="Arial" w:cs="Arial"/>
+          <w:color w:val="FF0000"/>
+          <w:sz w:val="28"/>
+          <w:szCs w:val="28"/>
+        </w:rPr>
+        <w:t>50</w:t>
+      </w:r>
+      <w:r>
+        <w:rPr>
+          <w:rFonts w:ascii="Arial" w:hAnsi="Arial" w:cs="Arial"/>
+          <w:sz w:val="28"/>
+          <w:szCs w:val="28"/>
+        </w:rPr>
+        <w:t xml:space="preserve"> years legislative and communications experience, the Schlueter Group is a full-service advocacy group that connects clients </w:t>
+      </w:r>
+      <w:r>
+        <w:rPr>
+          <w:rFonts w:ascii="Arial" w:hAnsi="Arial" w:cs="Arial"/>
+          <w:sz w:val="28"/>
+          <w:szCs w:val="28"/>
+        </w:rPr>
+        <w:t>with the appropriate legislative and regulatory</w:t>
+      </w:r>
+      <w:r>
+        <w:rPr>
+          <w:rFonts w:ascii="Arial" w:hAnsi="Arial" w:cs="Arial"/>
+          <w:sz w:val="28"/>
+          <w:szCs w:val="28"/>
+        </w:rPr>
+        <w:t xml:space="preserve"> contacts.</w:t>
+      </w:r>
+      <w:r>
+        <w:rPr>
+          <w:rFonts w:ascii="Arial" w:hAnsi="Arial" w:cs="Arial"/>
+          <w:sz w:val="28"/>
+          <w:szCs w:val="28"/>
+        </w:rPr>
+        <w:t xml:space="preserve"> </w:t>
+      </w:r>
+    </w:p>
+    <w:p>
+      <w:pPr>
+        <w:rPr>
+          <w:rFonts w:ascii="Arial" w:hAnsi="Arial" w:cs="Arial"/>
+          <w:sz w:val="28"/>
+          <w:szCs w:val="28"/>
+        </w:rPr>
+      </w:pPr>
+      <w:r>
+        <w:rPr>
+          <w:rFonts w:ascii="Arial" w:hAnsi="Arial" w:cs="Arial"/>
+          <w:sz w:val="28"/>
+          <w:szCs w:val="28"/>
+        </w:rPr>
+        <w:t xml:space="preserve">Working with Texas’ legislative and regulatory branches can be overwhelming, and the Schlueter Group can help your business or association navigate your communications and advocacy program.  </w:t>
+      </w:r>
+    </w:p>
+    <w:p>
+      <w:pPr>
+        <w:rPr>
+          <w:rFonts w:ascii="Arial" w:hAnsi="Arial" w:cs="Arial"/>
+          <w:sz w:val="28"/>
+          <w:szCs w:val="28"/>
+        </w:rPr>
+      </w:pPr>
+      <w:r>
+        <w:rPr>
+          <w:rFonts w:ascii="Arial" w:hAnsi="Arial" w:cs="Arial"/>
+          <w:sz w:val="28"/>
+          <w:szCs w:val="28"/>
+        </w:rPr>
+        <w:t>Whether you have a full legislative agenda</w:t>
+      </w:r>
+      <w:r>
+        <w:rPr>
+          <w:rFonts w:ascii="Arial" w:hAnsi="Arial" w:cs="Arial"/>
+          <w:sz w:val="28"/>
+          <w:szCs w:val="28"/>
+        </w:rPr>
+        <w:t>, agency ask,</w:t>
+      </w:r>
+      <w:r>
+        <w:rPr>
+          <w:rFonts w:ascii="Arial" w:hAnsi="Arial" w:cs="Arial"/>
+          <w:sz w:val="28"/>
+          <w:szCs w:val="28"/>
+        </w:rPr>
+        <w:t xml:space="preserve"> or have a specific issue advocacy need, the Schlueter Group has the expertise to ensure that you receive only the best representation.</w:t>
+      </w:r>
+    </w:p>
+    <w:p>
+      <w:pPr>
+        <w:rPr>
+          <w:rFonts w:ascii="Arial" w:hAnsi="Arial" w:cs="Arial"/>
+          <w:sz w:val="28"/>
+          <w:szCs w:val="28"/>
+        </w:rPr>
+      </w:pPr>
       <w:commentRangeStart w:id="1"/>
       <w:r>
         <w:rPr>
@@ -317,15 +473,7 @@
           <w:sz w:val="28"/>
           <w:szCs w:val="28"/>
         </w:rPr>
-        <w:t>integrated into</w:t>
-      </w:r>
-      <w:r>
-        <w:rPr>
-          <w:rFonts w:ascii="Arial" w:hAnsi="Arial" w:cs="Arial"/>
-          <w:sz w:val="28"/>
-          <w:szCs w:val="28"/>
-        </w:rPr>
-        <w:t xml:space="preserve"> </w:t>
+        <w:t xml:space="preserve">We are advocates, strategists and message developers.  We invest our time, money and resources so you receive the best representation.  </w:t>
       </w:r>
       <w:commentRangeEnd w:id="1"/>
       <w:r>
@@ -333,156 +481,6 @@
           <w:rStyle w:val="CommentReference"/>
         </w:rPr>
         <w:commentReference w:id="1"/>
-      </w:r>
-      <w:r>
-        <w:rPr>
-          <w:rFonts w:ascii="Arial" w:hAnsi="Arial" w:cs="Arial"/>
-          <w:sz w:val="28"/>
-          <w:szCs w:val="28"/>
-        </w:rPr>
-        <w:t>every client strategy plan.</w:t>
-      </w:r>
-    </w:p>
-    <w:p>
-      <w:pPr>
-        <w:rPr>
-          <w:rFonts w:ascii="Arial" w:hAnsi="Arial" w:cs="Arial"/>
-          <w:sz w:val="28"/>
-          <w:szCs w:val="28"/>
-        </w:rPr>
-      </w:pPr>
-      <w:r>
-        <w:rPr>
-          <w:rFonts w:ascii="Arial" w:hAnsi="Arial" w:cs="Arial"/>
-          <w:b/>
-          <w:sz w:val="28"/>
-          <w:szCs w:val="28"/>
-        </w:rPr>
-        <w:t>Connections</w:t>
-      </w:r>
-      <w:r>
-        <w:rPr>
-          <w:rFonts w:ascii="Arial" w:hAnsi="Arial" w:cs="Arial"/>
-          <w:sz w:val="28"/>
-          <w:szCs w:val="28"/>
-        </w:rPr>
-        <w:t xml:space="preserve">.  With over </w:t>
-      </w:r>
-      <w:r>
-        <w:rPr>
-          <w:rFonts w:ascii="Arial" w:hAnsi="Arial" w:cs="Arial"/>
-          <w:color w:val="FF0000"/>
-          <w:sz w:val="28"/>
-          <w:szCs w:val="28"/>
-        </w:rPr>
-        <w:t>50</w:t>
-      </w:r>
-      <w:r>
-        <w:rPr>
-          <w:rFonts w:ascii="Arial" w:hAnsi="Arial" w:cs="Arial"/>
-          <w:sz w:val="28"/>
-          <w:szCs w:val="28"/>
-        </w:rPr>
-        <w:t xml:space="preserve"> years legislative and communications experience, the Schlueter Group is a full-service advocacy group that connects clients </w:t>
-      </w:r>
-      <w:r>
-        <w:rPr>
-          <w:rFonts w:ascii="Arial" w:hAnsi="Arial" w:cs="Arial"/>
-          <w:sz w:val="28"/>
-          <w:szCs w:val="28"/>
-        </w:rPr>
-        <w:t>with the appropriate legislative and regulatory</w:t>
-      </w:r>
-      <w:r>
-        <w:rPr>
-          <w:rFonts w:ascii="Arial" w:hAnsi="Arial" w:cs="Arial"/>
-          <w:sz w:val="28"/>
-          <w:szCs w:val="28"/>
-        </w:rPr>
-        <w:t xml:space="preserve"> contacts.</w:t>
-      </w:r>
-      <w:r>
-        <w:rPr>
-          <w:rFonts w:ascii="Arial" w:hAnsi="Arial" w:cs="Arial"/>
-          <w:sz w:val="28"/>
-          <w:szCs w:val="28"/>
-        </w:rPr>
-        <w:t xml:space="preserve"> </w:t>
-      </w:r>
-    </w:p>
-    <w:p>
-      <w:pPr>
-        <w:rPr>
-          <w:rFonts w:ascii="Arial" w:hAnsi="Arial" w:cs="Arial"/>
-          <w:sz w:val="28"/>
-          <w:szCs w:val="28"/>
-        </w:rPr>
-      </w:pPr>
-      <w:r>
-        <w:rPr>
-          <w:rFonts w:ascii="Arial" w:hAnsi="Arial" w:cs="Arial"/>
-          <w:sz w:val="28"/>
-          <w:szCs w:val="28"/>
-        </w:rPr>
-        <w:t xml:space="preserve">Working with Texas’ legislative and regulatory branches can be overwhelming, and the Schlueter Group can help your business or association navigate your communications and advocacy program.  </w:t>
-      </w:r>
-    </w:p>
-    <w:p>
-      <w:pPr>
-        <w:rPr>
-          <w:rFonts w:ascii="Arial" w:hAnsi="Arial" w:cs="Arial"/>
-          <w:sz w:val="28"/>
-          <w:szCs w:val="28"/>
-        </w:rPr>
-      </w:pPr>
-      <w:r>
-        <w:rPr>
-          <w:rFonts w:ascii="Arial" w:hAnsi="Arial" w:cs="Arial"/>
-          <w:sz w:val="28"/>
-          <w:szCs w:val="28"/>
-        </w:rPr>
-        <w:t>Whether you have a full legislative agenda</w:t>
-      </w:r>
-      <w:r>
-        <w:rPr>
-          <w:rFonts w:ascii="Arial" w:hAnsi="Arial" w:cs="Arial"/>
-          <w:sz w:val="28"/>
-          <w:szCs w:val="28"/>
-        </w:rPr>
-        <w:t>, agency ask,</w:t>
-      </w:r>
-      <w:r>
-        <w:rPr>
-          <w:rFonts w:ascii="Arial" w:hAnsi="Arial" w:cs="Arial"/>
-          <w:sz w:val="28"/>
-          <w:szCs w:val="28"/>
-        </w:rPr>
-        <w:t xml:space="preserve"> or have a specific issue advocacy need, the Schlueter Group has the expertise to ensure that you receive only the best representation.</w:t>
-      </w:r>
-    </w:p>
-    <w:p>
-      <w:pPr>
-        <w:rPr>
-          <w:rFonts w:ascii="Arial" w:hAnsi="Arial" w:cs="Arial"/>
-          <w:sz w:val="28"/>
-          <w:szCs w:val="28"/>
-        </w:rPr>
-      </w:pPr>
-      <w:commentRangeStart w:id="2"/>
-      <w:r>
-        <w:rPr>
-          <w:rFonts w:ascii="Arial" w:hAnsi="Arial" w:cs="Arial"/>
-          <w:sz w:val="28"/>
-          <w:szCs w:val="28"/>
-        </w:rPr>
-        <w:t xml:space="preserve">We are advocates, strategists and message developers.  We invest our time, money and resources so you receive the best representation.  </w:t>
-      </w:r>
-      <w:commentRangeEnd w:id="2"/>
-      <w:r>
-        <w:rPr>
-          <w:rStyle w:val="CommentReference"/>
-        </w:rPr>
-        <w:commentReference w:id="2"/>
       </w:r>
     </w:p>
     <w:p>
@@ -537,6 +535,8 @@
         </w:rPr>
         <w:t>Education</w:t>
       </w:r>
+      <w:bookmarkStart w:id="2" w:name="_GoBack"/>
+      <w:bookmarkEnd w:id="2"/>
     </w:p>
     <w:p>
       <w:pPr>
@@ -1004,234 +1004,6 @@
           <w:szCs w:val="28"/>
         </w:rPr>
         <w:t xml:space="preserve">About </w:t>
-      </w:r>
-    </w:p>
-    <w:p>
-      <w:pPr>
-        <w:shd w:val="clear" w:color="auto" w:fill="FFFFFF"/>
-        <w:spacing w:after="300" w:line="240" w:lineRule="auto"/>
-        <w:rPr>
-          <w:rFonts w:ascii="Arial" w:eastAsia="Times New Roman" w:hAnsi="Arial" w:cs="Arial"/>
-          <w:color w:val="000000"/>
-          <w:sz w:val="28"/>
-          <w:szCs w:val="28"/>
-        </w:rPr>
-      </w:pPr>
-      <w:r>
-        <w:rPr>
-          <w:rFonts w:ascii="Arial" w:eastAsia="Times New Roman" w:hAnsi="Arial" w:cs="Arial"/>
-          <w:color w:val="000000"/>
-          <w:sz w:val="28"/>
-          <w:szCs w:val="28"/>
-        </w:rPr>
-        <w:t>The Schlueter Group will ensure</w:t>
-      </w:r>
-      <w:r>
-        <w:rPr>
-          <w:rFonts w:ascii="Arial" w:eastAsia="Times New Roman" w:hAnsi="Arial" w:cs="Arial"/>
-          <w:color w:val="000000"/>
-          <w:sz w:val="28"/>
-          <w:szCs w:val="28"/>
-        </w:rPr>
-        <w:t xml:space="preserve"> that every client has a voice</w:t>
-      </w:r>
-      <w:r>
-        <w:rPr>
-          <w:rFonts w:ascii="Arial" w:eastAsia="Times New Roman" w:hAnsi="Arial" w:cs="Arial"/>
-          <w:color w:val="000000"/>
-          <w:sz w:val="28"/>
-          <w:szCs w:val="28"/>
-        </w:rPr>
-        <w:t xml:space="preserve">.  </w:t>
-      </w:r>
-      <w:r>
-        <w:rPr>
-          <w:rFonts w:ascii="Arial" w:eastAsia="Times New Roman" w:hAnsi="Arial" w:cs="Arial"/>
-          <w:color w:val="000000"/>
-          <w:sz w:val="28"/>
-          <w:szCs w:val="28"/>
-        </w:rPr>
-        <w:t xml:space="preserve">With four former legislators on the team, </w:t>
-      </w:r>
-      <w:r>
-        <w:rPr>
-          <w:rFonts w:ascii="Arial" w:eastAsia="Times New Roman" w:hAnsi="Arial" w:cs="Arial"/>
-          <w:color w:val="000000"/>
-          <w:sz w:val="28"/>
-          <w:szCs w:val="28"/>
-        </w:rPr>
-        <w:t>we understand that g</w:t>
-      </w:r>
-      <w:r>
-        <w:rPr>
-          <w:rFonts w:ascii="Arial" w:eastAsia="Times New Roman" w:hAnsi="Arial" w:cs="Arial"/>
-          <w:color w:val="000000"/>
-          <w:sz w:val="28"/>
-          <w:szCs w:val="28"/>
-        </w:rPr>
-        <w:t xml:space="preserve">overnment decisions </w:t>
-      </w:r>
-      <w:r>
-        <w:rPr>
-          <w:rFonts w:ascii="Arial" w:eastAsia="Times New Roman" w:hAnsi="Arial" w:cs="Arial"/>
-          <w:color w:val="000000"/>
-          <w:sz w:val="28"/>
-          <w:szCs w:val="28"/>
-        </w:rPr>
-        <w:t xml:space="preserve">can </w:t>
-      </w:r>
-      <w:r>
-        <w:rPr>
-          <w:rFonts w:ascii="Arial" w:eastAsia="Times New Roman" w:hAnsi="Arial" w:cs="Arial"/>
-          <w:color w:val="000000"/>
-          <w:sz w:val="28"/>
-          <w:szCs w:val="28"/>
-        </w:rPr>
-        <w:t xml:space="preserve">affect every business’ bottom line and if you aren’t involved in influencing legislation or regulatory rules, your </w:t>
-      </w:r>
-      <w:r>
-        <w:rPr>
-          <w:rFonts w:ascii="Arial" w:eastAsia="Times New Roman" w:hAnsi="Arial" w:cs="Arial"/>
-          <w:color w:val="000000"/>
-          <w:sz w:val="28"/>
-          <w:szCs w:val="28"/>
-        </w:rPr>
-        <w:t>competition</w:t>
-      </w:r>
-      <w:r>
-        <w:rPr>
-          <w:rFonts w:ascii="Arial" w:eastAsia="Times New Roman" w:hAnsi="Arial" w:cs="Arial"/>
-          <w:color w:val="000000"/>
-          <w:sz w:val="28"/>
-          <w:szCs w:val="28"/>
-        </w:rPr>
-        <w:t xml:space="preserve"> certainly </w:t>
-      </w:r>
-      <w:r>
-        <w:rPr>
-          <w:rFonts w:ascii="Arial" w:eastAsia="Times New Roman" w:hAnsi="Arial" w:cs="Arial"/>
-          <w:color w:val="000000"/>
-          <w:sz w:val="28"/>
-          <w:szCs w:val="28"/>
-        </w:rPr>
-        <w:t>is</w:t>
-      </w:r>
-      <w:r>
-        <w:rPr>
-          <w:rFonts w:ascii="Arial" w:eastAsia="Times New Roman" w:hAnsi="Arial" w:cs="Arial"/>
-          <w:color w:val="000000"/>
-          <w:sz w:val="28"/>
-          <w:szCs w:val="28"/>
-        </w:rPr>
-        <w:t xml:space="preserve">.   </w:t>
-      </w:r>
-    </w:p>
-    <w:p>
-      <w:pPr>
-        <w:shd w:val="clear" w:color="auto" w:fill="FFFFFF"/>
-        <w:spacing w:after="300" w:line="240" w:lineRule="auto"/>
-        <w:rPr>
-          <w:rFonts w:ascii="Arial" w:eastAsia="Times New Roman" w:hAnsi="Arial" w:cs="Arial"/>
-          <w:color w:val="000000"/>
-          <w:sz w:val="28"/>
-          <w:szCs w:val="28"/>
-        </w:rPr>
-      </w:pPr>
-      <w:r>
-        <w:rPr>
-          <w:rFonts w:ascii="Arial" w:eastAsia="Times New Roman" w:hAnsi="Arial" w:cs="Arial"/>
-          <w:color w:val="000000"/>
-          <w:sz w:val="28"/>
-          <w:szCs w:val="28"/>
-        </w:rPr>
-        <w:t xml:space="preserve">Our experience at all levels of government and elective office gives us the unique ability to assist our clients in navigating the murky waters of </w:t>
-      </w:r>
-      <w:r>
-        <w:rPr>
-          <w:rFonts w:ascii="Arial" w:eastAsia="Times New Roman" w:hAnsi="Arial" w:cs="Arial"/>
-          <w:color w:val="000000"/>
-          <w:sz w:val="28"/>
-          <w:szCs w:val="28"/>
-        </w:rPr>
-        <w:t xml:space="preserve">all levels of government.  </w:t>
-      </w:r>
-    </w:p>
-    <w:p>
-      <w:pPr>
-        <w:shd w:val="clear" w:color="auto" w:fill="FFFFFF"/>
-        <w:spacing w:after="300" w:line="240" w:lineRule="auto"/>
-        <w:rPr>
-          <w:rFonts w:ascii="Arial" w:eastAsia="Times New Roman" w:hAnsi="Arial" w:cs="Arial"/>
-          <w:color w:val="000000"/>
-          <w:sz w:val="28"/>
-          <w:szCs w:val="28"/>
-        </w:rPr>
-      </w:pPr>
-      <w:r>
-        <w:rPr>
-          <w:rFonts w:ascii="Arial" w:eastAsia="Times New Roman" w:hAnsi="Arial" w:cs="Arial"/>
-          <w:color w:val="000000"/>
-          <w:sz w:val="28"/>
-          <w:szCs w:val="28"/>
-        </w:rPr>
-        <w:t>We believe that integrity, initiative and responsiveness are highly valued by our clients and government officials alike. To this end, we pride ourselves in the depth of our relationships and our reputation. We are acutely aware that our clients expect the highest level of professionalism that is equal to their business reputation.</w:t>
-      </w:r>
-    </w:p>
-    <w:p>
-      <w:pPr>
-        <w:shd w:val="clear" w:color="auto" w:fill="FFFFFF"/>
-        <w:spacing w:after="300" w:line="240" w:lineRule="auto"/>
-        <w:rPr>
-          <w:rFonts w:ascii="Arial" w:eastAsia="Times New Roman" w:hAnsi="Arial" w:cs="Arial"/>
-          <w:color w:val="000000"/>
-          <w:sz w:val="28"/>
-          <w:szCs w:val="28"/>
-        </w:rPr>
-      </w:pPr>
-      <w:r>
-        <w:rPr>
-          <w:rFonts w:ascii="Arial" w:eastAsia="Times New Roman" w:hAnsi="Arial" w:cs="Arial"/>
-          <w:color w:val="000000"/>
-          <w:sz w:val="28"/>
-          <w:szCs w:val="28"/>
-        </w:rPr>
-        <w:t xml:space="preserve">As former elected officials, </w:t>
-      </w:r>
-      <w:r>
-        <w:rPr>
-          <w:rFonts w:ascii="Arial" w:eastAsia="Times New Roman" w:hAnsi="Arial" w:cs="Arial"/>
-          <w:color w:val="000000"/>
-          <w:sz w:val="28"/>
-          <w:szCs w:val="28"/>
-        </w:rPr>
-        <w:t xml:space="preserve">policy experts, </w:t>
-      </w:r>
-      <w:r>
-        <w:rPr>
-          <w:rFonts w:ascii="Arial" w:eastAsia="Times New Roman" w:hAnsi="Arial" w:cs="Arial"/>
-          <w:color w:val="000000"/>
-          <w:sz w:val="28"/>
-          <w:szCs w:val="28"/>
-        </w:rPr>
-        <w:t xml:space="preserve">high-level staff and </w:t>
-      </w:r>
-      <w:r>
-        <w:rPr>
-          <w:rFonts w:ascii="Arial" w:eastAsia="Times New Roman" w:hAnsi="Arial" w:cs="Arial"/>
-          <w:color w:val="000000"/>
-          <w:sz w:val="28"/>
-          <w:szCs w:val="28"/>
-        </w:rPr>
-        <w:t>communication</w:t>
-      </w:r>
-      <w:r>
-        <w:rPr>
-          <w:rFonts w:ascii="Arial" w:eastAsia="Times New Roman" w:hAnsi="Arial" w:cs="Arial"/>
-          <w:color w:val="000000"/>
-          <w:sz w:val="28"/>
-          <w:szCs w:val="28"/>
-        </w:rPr>
-        <w:t xml:space="preserve"> strategists, we possess a breadth of knowledge and skill you will not find in traditional lobby firms.</w:t>
       </w:r>
     </w:p>
     <w:p>
@@ -1600,7 +1372,6 @@
           <w:sz w:val="28"/>
           <w:szCs w:val="28"/>
         </w:rPr>
-        <w:lastRenderedPageBreak/>
         <w:t>Contact</w:t>
       </w:r>
     </w:p>
@@ -1787,6 +1558,7 @@
           <w:sz w:val="28"/>
           <w:szCs w:val="28"/>
         </w:rPr>
+        <w:lastRenderedPageBreak/>
         <w:t>Items requiring a lot of daily maintenance, i.e. needed resources:</w:t>
       </w:r>
     </w:p>
@@ -1908,7 +1680,7 @@
 
 <file path=word/comments.xml><?xml version="1.0" encoding="utf-8"?>
 <w:comments xmlns:wpc="http://schemas.microsoft.com/office/word/2010/wordprocessingCanvas" xmlns:cx="http://schemas.microsoft.com/office/drawing/2014/chartex" xmlns:cx1="http://schemas.microsoft.com/office/drawing/2015/9/8/chartex" xmlns:cx2="http://schemas.microsoft.com/office/drawing/2015/10/21/chartex" xmlns:cx3="http://schemas.microsoft.com/office/drawing/2016/5/9/chartex" xmlns:cx4="http://schemas.microsoft.com/office/drawing/2016/5/10/chartex" xmlns:cx5="http://schemas.microsoft.com/office/drawing/2016/5/11/chartex" xmlns:cx6="http://schemas.microsoft.com/office/drawing/2016/5/12/chartex" xmlns:cx7="http://schemas.microsoft.com/office/drawing/2016/5/13/chartex" xmlns:cx8="http://schemas.microsoft.com/office/drawing/2016/5/14/chartex" xmlns:mc="http://schemas.openxmlformats.org/markup-compatibility/2006" xmlns:aink="http://schemas.microsoft.com/office/drawing/2016/ink" xmlns:am3d="http://schemas.microsoft.com/office/drawing/2017/model3d" xmlns:o="urn:schemas-microsoft-com:office:office" xmlns:r="http://schemas.openxmlformats.org/officeDocument/2006/relationships" xmlns:m="http://schemas.openxmlformats.org/officeDocument/2006/math" xmlns:v="urn:schemas-microsoft-com:vml" xmlns:wp14="http://schemas.microsoft.com/office/word/2010/wordprocessingDrawing" xmlns:wp="http://schemas.openxmlformats.org/drawingml/2006/wordprocessingDrawing" xmlns:w10="urn:schemas-microsoft-com:office:word" xmlns:w="http://schemas.openxmlformats.org/wordprocessingml/2006/main" xmlns:w14="http://schemas.microsoft.com/office/word/2010/wordml" xmlns:w15="http://schemas.microsoft.com/office/word/2012/wordml" xmlns:w16cid="http://schemas.microsoft.com/office/word/2016/wordml/cid" xmlns:w16se="http://schemas.microsoft.com/office/word/2015/wordml/symex" xmlns:wpg="http://schemas.microsoft.com/office/word/2010/wordprocessingGroup" xmlns:wpi="http://schemas.microsoft.com/office/word/2010/wordprocessingInk" xmlns:wne="http://schemas.microsoft.com/office/word/2006/wordml" xmlns:wps="http://schemas.microsoft.com/office/word/2010/wordprocessingShape" mc:Ignorable="w14 w15 w16se w16cid wp14">
-  <w:comment w:id="1" w:author="Brad Schlueter" w:date="2018-02-02T15:31:00Z" w:initials="BS">
+  <w:comment w:id="0" w:author="Brad Schlueter" w:date="2018-02-02T15:31:00Z" w:initials="BS">
     <w:p>
       <w:pPr>
         <w:pStyle w:val="CommentText"/>
@@ -1924,7 +1696,7 @@
       </w:r>
     </w:p>
   </w:comment>
-  <w:comment w:id="2" w:author="Brad Schlueter" w:date="2018-02-02T14:40:00Z" w:initials="BS">
+  <w:comment w:id="1" w:author="Brad Schlueter" w:date="2018-02-02T14:40:00Z" w:initials="BS">
     <w:p>
       <w:pPr>
         <w:pStyle w:val="CommentText"/>

</xml_diff>

<commit_message>
Adding pages for team bios
</commit_message>
<xml_diff>
--- a/SG website - draft web verbiage.docx
+++ b/SG website - draft web verbiage.docx
@@ -280,7 +280,151 @@
           <w:sz w:val="28"/>
           <w:szCs w:val="28"/>
         </w:rPr>
-        <w:t xml:space="preserve">  The Schlueter Group treats every client as their only client.  </w:t>
+        <w:t xml:space="preserve">  </w:t>
+      </w:r>
+      <w:ins w:id="0" w:author="missy@avleathers.com" w:date="2019-04-14T16:21:00Z">
+        <w:r>
+          <w:rPr>
+            <w:rFonts w:ascii="Arial" w:hAnsi="Arial" w:cs="Arial"/>
+            <w:sz w:val="28"/>
+            <w:szCs w:val="28"/>
+          </w:rPr>
+          <w:t xml:space="preserve">Each team member </w:t>
+        </w:r>
+      </w:ins>
+      <w:del w:id="1" w:author="missy@avleathers.com" w:date="2019-04-14T16:21:00Z">
+        <w:r>
+          <w:rPr>
+            <w:rFonts w:ascii="Arial" w:hAnsi="Arial" w:cs="Arial"/>
+            <w:sz w:val="28"/>
+            <w:szCs w:val="28"/>
+          </w:rPr>
+          <w:delText xml:space="preserve">The Schlueter Group </w:delText>
+        </w:r>
+      </w:del>
+      <w:ins w:id="2" w:author="missy@avleathers.com" w:date="2019-04-14T16:09:00Z">
+        <w:r>
+          <w:rPr>
+            <w:rFonts w:ascii="Arial" w:hAnsi="Arial" w:cs="Arial"/>
+            <w:sz w:val="28"/>
+            <w:szCs w:val="28"/>
+          </w:rPr>
+          <w:t xml:space="preserve">makes a commitment to </w:t>
+        </w:r>
+      </w:ins>
+      <w:r>
+        <w:rPr>
+          <w:rFonts w:ascii="Arial" w:hAnsi="Arial" w:cs="Arial"/>
+          <w:sz w:val="28"/>
+          <w:szCs w:val="28"/>
+        </w:rPr>
+        <w:t>treat</w:t>
+      </w:r>
+      <w:del w:id="3" w:author="missy@avleathers.com" w:date="2019-04-14T16:09:00Z">
+        <w:r>
+          <w:rPr>
+            <w:rFonts w:ascii="Arial" w:hAnsi="Arial" w:cs="Arial"/>
+            <w:sz w:val="28"/>
+            <w:szCs w:val="28"/>
+          </w:rPr>
+          <w:delText>s</w:delText>
+        </w:r>
+      </w:del>
+      <w:r>
+        <w:rPr>
+          <w:rFonts w:ascii="Arial" w:hAnsi="Arial" w:cs="Arial"/>
+          <w:sz w:val="28"/>
+          <w:szCs w:val="28"/>
+        </w:rPr>
+        <w:t xml:space="preserve"> every client</w:t>
+      </w:r>
+      <w:del w:id="4" w:author="missy@avleathers.com" w:date="2019-04-14T16:21:00Z">
+        <w:r>
+          <w:rPr>
+            <w:rFonts w:ascii="Arial" w:hAnsi="Arial" w:cs="Arial"/>
+            <w:sz w:val="28"/>
+            <w:szCs w:val="28"/>
+          </w:rPr>
+          <w:delText xml:space="preserve"> </w:delText>
+        </w:r>
+      </w:del>
+      <w:ins w:id="5" w:author="missy@avleathers.com" w:date="2019-04-14T16:21:00Z">
+        <w:r>
+          <w:rPr>
+            <w:rFonts w:ascii="Arial" w:hAnsi="Arial" w:cs="Arial"/>
+            <w:sz w:val="28"/>
+            <w:szCs w:val="28"/>
+          </w:rPr>
+          <w:t xml:space="preserve"> </w:t>
+        </w:r>
+      </w:ins>
+      <w:ins w:id="6" w:author="missy@avleathers.com" w:date="2019-04-14T16:23:00Z">
+        <w:r>
+          <w:rPr>
+            <w:rFonts w:ascii="Arial" w:hAnsi="Arial" w:cs="Arial"/>
+            <w:sz w:val="28"/>
+            <w:szCs w:val="28"/>
+          </w:rPr>
+          <w:t>as a</w:t>
+        </w:r>
+      </w:ins>
+      <w:ins w:id="7" w:author="missy@avleathers.com" w:date="2019-04-14T16:21:00Z">
+        <w:r>
+          <w:rPr>
+            <w:rFonts w:ascii="Arial" w:hAnsi="Arial" w:cs="Arial"/>
+            <w:sz w:val="28"/>
+            <w:szCs w:val="28"/>
+          </w:rPr>
+          <w:t xml:space="preserve"> top priority and </w:t>
+        </w:r>
+      </w:ins>
+      <w:ins w:id="8" w:author="missy@avleathers.com" w:date="2019-04-14T16:23:00Z">
+        <w:r>
+          <w:rPr>
+            <w:rFonts w:ascii="Arial" w:hAnsi="Arial" w:cs="Arial"/>
+            <w:sz w:val="28"/>
+            <w:szCs w:val="28"/>
+          </w:rPr>
+          <w:t xml:space="preserve">with </w:t>
+        </w:r>
+      </w:ins>
+      <w:ins w:id="9" w:author="missy@avleathers.com" w:date="2019-04-14T16:21:00Z">
+        <w:r>
+          <w:rPr>
+            <w:rFonts w:ascii="Arial" w:hAnsi="Arial" w:cs="Arial"/>
+            <w:sz w:val="28"/>
+            <w:szCs w:val="28"/>
+          </w:rPr>
+          <w:t>a sense of urgenc</w:t>
+        </w:r>
+      </w:ins>
+      <w:ins w:id="10" w:author="missy@avleathers.com" w:date="2019-04-14T16:22:00Z">
+        <w:r>
+          <w:rPr>
+            <w:rFonts w:ascii="Arial" w:hAnsi="Arial" w:cs="Arial"/>
+            <w:sz w:val="28"/>
+            <w:szCs w:val="28"/>
+          </w:rPr>
+          <w:t>y</w:t>
+        </w:r>
+      </w:ins>
+      <w:del w:id="11" w:author="missy@avleathers.com" w:date="2019-04-14T16:21:00Z">
+        <w:r>
+          <w:rPr>
+            <w:rFonts w:ascii="Arial" w:hAnsi="Arial" w:cs="Arial"/>
+            <w:sz w:val="28"/>
+            <w:szCs w:val="28"/>
+          </w:rPr>
+          <w:delText>as their only client</w:delText>
+        </w:r>
+      </w:del>
+      <w:r>
+        <w:rPr>
+          <w:rFonts w:ascii="Arial" w:hAnsi="Arial" w:cs="Arial"/>
+          <w:sz w:val="28"/>
+          <w:szCs w:val="28"/>
+        </w:rPr>
+        <w:t xml:space="preserve">.  </w:t>
       </w:r>
     </w:p>
     <w:p>
@@ -308,14 +452,168 @@
         </w:rPr>
         <w:t xml:space="preserve">  Integrity and ethics are </w:t>
       </w:r>
-      <w:commentRangeStart w:id="0"/>
-      <w:r>
-        <w:rPr>
-          <w:rFonts w:ascii="Arial" w:hAnsi="Arial" w:cs="Arial"/>
-          <w:sz w:val="28"/>
-          <w:szCs w:val="28"/>
-        </w:rPr>
-        <w:t>integrated into</w:t>
+      <w:del w:id="12" w:author="missy@avleathers.com" w:date="2019-04-14T16:10:00Z">
+        <w:r>
+          <w:rPr>
+            <w:rFonts w:ascii="Arial" w:hAnsi="Arial" w:cs="Arial"/>
+            <w:sz w:val="28"/>
+            <w:szCs w:val="28"/>
+          </w:rPr>
+          <w:delText>integrated into</w:delText>
+        </w:r>
+      </w:del>
+      <w:ins w:id="13" w:author="missy@avleathers.com" w:date="2019-04-14T16:24:00Z">
+        <w:r>
+          <w:rPr>
+            <w:rFonts w:ascii="Arial" w:hAnsi="Arial" w:cs="Arial"/>
+            <w:sz w:val="28"/>
+            <w:szCs w:val="28"/>
+          </w:rPr>
+          <w:t xml:space="preserve">key </w:t>
+        </w:r>
+        <w:proofErr w:type="spellStart"/>
+        <w:r>
+          <w:rPr>
+            <w:rFonts w:ascii="Arial" w:hAnsi="Arial" w:cs="Arial"/>
+            <w:sz w:val="28"/>
+            <w:szCs w:val="28"/>
+          </w:rPr>
+          <w:t>facgors</w:t>
+        </w:r>
+        <w:proofErr w:type="spellEnd"/>
+        <w:r>
+          <w:rPr>
+            <w:rFonts w:ascii="Arial" w:hAnsi="Arial" w:cs="Arial"/>
+            <w:sz w:val="28"/>
+            <w:szCs w:val="28"/>
+          </w:rPr>
+          <w:t xml:space="preserve"> for </w:t>
+        </w:r>
+      </w:ins>
+      <w:bookmarkStart w:id="14" w:name="_GoBack"/>
+      <w:bookmarkEnd w:id="14"/>
+      <w:del w:id="15" w:author="missy@avleathers.com" w:date="2019-04-14T16:24:00Z">
+        <w:r>
+          <w:rPr>
+            <w:rFonts w:ascii="Arial" w:hAnsi="Arial" w:cs="Arial"/>
+            <w:sz w:val="28"/>
+            <w:szCs w:val="28"/>
+          </w:rPr>
+          <w:delText xml:space="preserve"> </w:delText>
+        </w:r>
+      </w:del>
+      <w:r>
+        <w:rPr>
+          <w:rFonts w:ascii="Arial" w:hAnsi="Arial" w:cs="Arial"/>
+          <w:sz w:val="28"/>
+          <w:szCs w:val="28"/>
+        </w:rPr>
+        <w:t>every client</w:t>
+      </w:r>
+      <w:ins w:id="16" w:author="missy@avleathers.com" w:date="2019-04-14T16:10:00Z">
+        <w:r>
+          <w:rPr>
+            <w:rFonts w:ascii="Arial" w:hAnsi="Arial" w:cs="Arial"/>
+            <w:sz w:val="28"/>
+            <w:szCs w:val="28"/>
+          </w:rPr>
+          <w:t>’s</w:t>
+        </w:r>
+      </w:ins>
+      <w:r>
+        <w:rPr>
+          <w:rFonts w:ascii="Arial" w:hAnsi="Arial" w:cs="Arial"/>
+          <w:sz w:val="28"/>
+          <w:szCs w:val="28"/>
+        </w:rPr>
+        <w:t xml:space="preserve"> strateg</w:t>
+      </w:r>
+      <w:ins w:id="17" w:author="missy@avleathers.com" w:date="2019-04-14T16:10:00Z">
+        <w:r>
+          <w:rPr>
+            <w:rFonts w:ascii="Arial" w:hAnsi="Arial" w:cs="Arial"/>
+            <w:sz w:val="28"/>
+            <w:szCs w:val="28"/>
+          </w:rPr>
+          <w:t>ic</w:t>
+        </w:r>
+      </w:ins>
+      <w:del w:id="18" w:author="missy@avleathers.com" w:date="2019-04-14T16:10:00Z">
+        <w:r>
+          <w:rPr>
+            <w:rFonts w:ascii="Arial" w:hAnsi="Arial" w:cs="Arial"/>
+            <w:sz w:val="28"/>
+            <w:szCs w:val="28"/>
+          </w:rPr>
+          <w:delText>y</w:delText>
+        </w:r>
+      </w:del>
+      <w:r>
+        <w:rPr>
+          <w:rFonts w:ascii="Arial" w:hAnsi="Arial" w:cs="Arial"/>
+          <w:sz w:val="28"/>
+          <w:szCs w:val="28"/>
+        </w:rPr>
+        <w:t xml:space="preserve"> plan.</w:t>
+      </w:r>
+    </w:p>
+    <w:p>
+      <w:pPr>
+        <w:rPr>
+          <w:rFonts w:ascii="Arial" w:hAnsi="Arial" w:cs="Arial"/>
+          <w:sz w:val="28"/>
+          <w:szCs w:val="28"/>
+        </w:rPr>
+      </w:pPr>
+      <w:r>
+        <w:rPr>
+          <w:rFonts w:ascii="Arial" w:hAnsi="Arial" w:cs="Arial"/>
+          <w:b/>
+          <w:sz w:val="28"/>
+          <w:szCs w:val="28"/>
+        </w:rPr>
+        <w:t>Connections</w:t>
+      </w:r>
+      <w:r>
+        <w:rPr>
+          <w:rFonts w:ascii="Arial" w:hAnsi="Arial" w:cs="Arial"/>
+          <w:sz w:val="28"/>
+          <w:szCs w:val="28"/>
+        </w:rPr>
+        <w:t xml:space="preserve">.  With over </w:t>
+      </w:r>
+      <w:r>
+        <w:rPr>
+          <w:rFonts w:ascii="Arial" w:hAnsi="Arial" w:cs="Arial"/>
+          <w:color w:val="FF0000"/>
+          <w:sz w:val="28"/>
+          <w:szCs w:val="28"/>
+        </w:rPr>
+        <w:t>50</w:t>
+      </w:r>
+      <w:r>
+        <w:rPr>
+          <w:rFonts w:ascii="Arial" w:hAnsi="Arial" w:cs="Arial"/>
+          <w:sz w:val="28"/>
+          <w:szCs w:val="28"/>
+        </w:rPr>
+        <w:t xml:space="preserve"> years legislative and communications experience, the Schlueter Group is a full-service advocacy group that connects clients </w:t>
+      </w:r>
+      <w:r>
+        <w:rPr>
+          <w:rFonts w:ascii="Arial" w:hAnsi="Arial" w:cs="Arial"/>
+          <w:sz w:val="28"/>
+          <w:szCs w:val="28"/>
+        </w:rPr>
+        <w:t>with the appropriate legislative and regulatory</w:t>
+      </w:r>
+      <w:r>
+        <w:rPr>
+          <w:rFonts w:ascii="Arial" w:hAnsi="Arial" w:cs="Arial"/>
+          <w:sz w:val="28"/>
+          <w:szCs w:val="28"/>
+        </w:rPr>
+        <w:t xml:space="preserve"> contacts.</w:t>
       </w:r>
       <w:r>
         <w:rPr>
@@ -325,629 +623,583 @@
         </w:rPr>
         <w:t xml:space="preserve"> </w:t>
       </w:r>
-      <w:commentRangeEnd w:id="0"/>
+    </w:p>
+    <w:p>
+      <w:pPr>
+        <w:rPr>
+          <w:rFonts w:ascii="Arial" w:hAnsi="Arial" w:cs="Arial"/>
+          <w:sz w:val="28"/>
+          <w:szCs w:val="28"/>
+        </w:rPr>
+      </w:pPr>
+      <w:r>
+        <w:rPr>
+          <w:rFonts w:ascii="Arial" w:hAnsi="Arial" w:cs="Arial"/>
+          <w:sz w:val="28"/>
+          <w:szCs w:val="28"/>
+        </w:rPr>
+        <w:t>Working with Texas’ legislative and regulatory branches can be overwhelming, and the Schlueter Group can help your business or association navigate</w:t>
+      </w:r>
+      <w:del w:id="19" w:author="missy@avleathers.com" w:date="2019-04-14T16:09:00Z">
+        <w:r>
+          <w:rPr>
+            <w:rFonts w:ascii="Arial" w:hAnsi="Arial" w:cs="Arial"/>
+            <w:sz w:val="28"/>
+            <w:szCs w:val="28"/>
+          </w:rPr>
+          <w:delText xml:space="preserve"> </w:delText>
+        </w:r>
+      </w:del>
+      <w:ins w:id="20" w:author="missy@avleathers.com" w:date="2019-04-14T16:09:00Z">
+        <w:r>
+          <w:rPr>
+            <w:rFonts w:ascii="Arial" w:hAnsi="Arial" w:cs="Arial"/>
+            <w:sz w:val="28"/>
+            <w:szCs w:val="28"/>
+          </w:rPr>
+          <w:t xml:space="preserve"> the murky waters</w:t>
+        </w:r>
+      </w:ins>
+      <w:del w:id="21" w:author="missy@avleathers.com" w:date="2019-04-14T16:09:00Z">
+        <w:r>
+          <w:rPr>
+            <w:rFonts w:ascii="Arial" w:hAnsi="Arial" w:cs="Arial"/>
+            <w:sz w:val="28"/>
+            <w:szCs w:val="28"/>
+          </w:rPr>
+          <w:delText>your communications and advocacy program</w:delText>
+        </w:r>
+      </w:del>
+      <w:r>
+        <w:rPr>
+          <w:rFonts w:ascii="Arial" w:hAnsi="Arial" w:cs="Arial"/>
+          <w:sz w:val="28"/>
+          <w:szCs w:val="28"/>
+        </w:rPr>
+        <w:t xml:space="preserve">.  </w:t>
+      </w:r>
+    </w:p>
+    <w:p>
+      <w:pPr>
+        <w:rPr>
+          <w:rFonts w:ascii="Arial" w:hAnsi="Arial" w:cs="Arial"/>
+          <w:sz w:val="28"/>
+          <w:szCs w:val="28"/>
+        </w:rPr>
+      </w:pPr>
+      <w:r>
+        <w:rPr>
+          <w:rFonts w:ascii="Arial" w:hAnsi="Arial" w:cs="Arial"/>
+          <w:sz w:val="28"/>
+          <w:szCs w:val="28"/>
+        </w:rPr>
+        <w:t>Whether you have a full legislative agenda</w:t>
+      </w:r>
+      <w:r>
+        <w:rPr>
+          <w:rFonts w:ascii="Arial" w:hAnsi="Arial" w:cs="Arial"/>
+          <w:sz w:val="28"/>
+          <w:szCs w:val="28"/>
+        </w:rPr>
+        <w:t>, agency ask,</w:t>
+      </w:r>
+      <w:r>
+        <w:rPr>
+          <w:rFonts w:ascii="Arial" w:hAnsi="Arial" w:cs="Arial"/>
+          <w:sz w:val="28"/>
+          <w:szCs w:val="28"/>
+        </w:rPr>
+        <w:t xml:space="preserve"> or have a specific issue advocacy need, the Schlueter Group has the expertise to ensure that you receive only the best representation.</w:t>
+      </w:r>
+    </w:p>
+    <w:p>
+      <w:pPr>
+        <w:rPr>
+          <w:rFonts w:ascii="Arial" w:hAnsi="Arial" w:cs="Arial"/>
+          <w:sz w:val="28"/>
+          <w:szCs w:val="28"/>
+        </w:rPr>
+      </w:pPr>
+      <w:commentRangeStart w:id="22"/>
+      <w:r>
+        <w:rPr>
+          <w:rFonts w:ascii="Arial" w:hAnsi="Arial" w:cs="Arial"/>
+          <w:sz w:val="28"/>
+          <w:szCs w:val="28"/>
+        </w:rPr>
+        <w:t xml:space="preserve">We are advocates, strategists and message developers.  We invest our time, money and resources so you receive the best representation.  </w:t>
+      </w:r>
+      <w:commentRangeEnd w:id="22"/>
       <w:r>
         <w:rPr>
           <w:rStyle w:val="CommentReference"/>
         </w:rPr>
-        <w:commentReference w:id="0"/>
-      </w:r>
-      <w:r>
-        <w:rPr>
-          <w:rFonts w:ascii="Arial" w:hAnsi="Arial" w:cs="Arial"/>
-          <w:sz w:val="28"/>
-          <w:szCs w:val="28"/>
-        </w:rPr>
-        <w:t>every client strategy plan.</w:t>
-      </w:r>
-    </w:p>
-    <w:p>
-      <w:pPr>
-        <w:rPr>
-          <w:rFonts w:ascii="Arial" w:hAnsi="Arial" w:cs="Arial"/>
-          <w:sz w:val="28"/>
-          <w:szCs w:val="28"/>
-        </w:rPr>
-      </w:pPr>
-      <w:r>
-        <w:rPr>
-          <w:rFonts w:ascii="Arial" w:hAnsi="Arial" w:cs="Arial"/>
-          <w:b/>
-          <w:sz w:val="28"/>
-          <w:szCs w:val="28"/>
-        </w:rPr>
-        <w:t>Connections</w:t>
-      </w:r>
-      <w:r>
-        <w:rPr>
-          <w:rFonts w:ascii="Arial" w:hAnsi="Arial" w:cs="Arial"/>
-          <w:sz w:val="28"/>
-          <w:szCs w:val="28"/>
-        </w:rPr>
-        <w:t xml:space="preserve">.  With over </w:t>
-      </w:r>
-      <w:r>
-        <w:rPr>
-          <w:rFonts w:ascii="Arial" w:hAnsi="Arial" w:cs="Arial"/>
-          <w:color w:val="FF0000"/>
-          <w:sz w:val="28"/>
-          <w:szCs w:val="28"/>
-        </w:rPr>
-        <w:t>50</w:t>
-      </w:r>
-      <w:r>
-        <w:rPr>
-          <w:rFonts w:ascii="Arial" w:hAnsi="Arial" w:cs="Arial"/>
-          <w:sz w:val="28"/>
-          <w:szCs w:val="28"/>
-        </w:rPr>
-        <w:t xml:space="preserve"> years legislative and communications experience, the Schlueter Group is a full-service advocacy group that connects clients </w:t>
-      </w:r>
-      <w:r>
-        <w:rPr>
-          <w:rFonts w:ascii="Arial" w:hAnsi="Arial" w:cs="Arial"/>
-          <w:sz w:val="28"/>
-          <w:szCs w:val="28"/>
-        </w:rPr>
-        <w:t>with the appropriate legislative and regulatory</w:t>
-      </w:r>
-      <w:r>
-        <w:rPr>
-          <w:rFonts w:ascii="Arial" w:hAnsi="Arial" w:cs="Arial"/>
-          <w:sz w:val="28"/>
-          <w:szCs w:val="28"/>
-        </w:rPr>
-        <w:t xml:space="preserve"> contacts.</w:t>
-      </w:r>
-      <w:r>
-        <w:rPr>
-          <w:rFonts w:ascii="Arial" w:hAnsi="Arial" w:cs="Arial"/>
-          <w:sz w:val="28"/>
-          <w:szCs w:val="28"/>
-        </w:rPr>
-        <w:t xml:space="preserve"> </w:t>
-      </w:r>
-    </w:p>
-    <w:p>
-      <w:pPr>
-        <w:rPr>
-          <w:rFonts w:ascii="Arial" w:hAnsi="Arial" w:cs="Arial"/>
-          <w:sz w:val="28"/>
-          <w:szCs w:val="28"/>
-        </w:rPr>
-      </w:pPr>
-      <w:r>
-        <w:rPr>
-          <w:rFonts w:ascii="Arial" w:hAnsi="Arial" w:cs="Arial"/>
-          <w:sz w:val="28"/>
-          <w:szCs w:val="28"/>
-        </w:rPr>
-        <w:t xml:space="preserve">Working with Texas’ legislative and regulatory branches can be overwhelming, and the Schlueter Group can help your business or association navigate your communications and advocacy program.  </w:t>
-      </w:r>
-    </w:p>
-    <w:p>
-      <w:pPr>
-        <w:rPr>
-          <w:rFonts w:ascii="Arial" w:hAnsi="Arial" w:cs="Arial"/>
-          <w:sz w:val="28"/>
-          <w:szCs w:val="28"/>
-        </w:rPr>
-      </w:pPr>
-      <w:r>
-        <w:rPr>
-          <w:rFonts w:ascii="Arial" w:hAnsi="Arial" w:cs="Arial"/>
-          <w:sz w:val="28"/>
-          <w:szCs w:val="28"/>
-        </w:rPr>
-        <w:t>Whether you have a full legislative agenda</w:t>
-      </w:r>
-      <w:r>
-        <w:rPr>
-          <w:rFonts w:ascii="Arial" w:hAnsi="Arial" w:cs="Arial"/>
-          <w:sz w:val="28"/>
-          <w:szCs w:val="28"/>
-        </w:rPr>
-        <w:t>, agency ask,</w:t>
-      </w:r>
-      <w:r>
-        <w:rPr>
-          <w:rFonts w:ascii="Arial" w:hAnsi="Arial" w:cs="Arial"/>
-          <w:sz w:val="28"/>
-          <w:szCs w:val="28"/>
-        </w:rPr>
-        <w:t xml:space="preserve"> or have a specific issue advocacy need, the Schlueter Group has the expertise to ensure that you receive only the best representation.</w:t>
-      </w:r>
-    </w:p>
-    <w:p>
-      <w:pPr>
-        <w:rPr>
-          <w:rFonts w:ascii="Arial" w:hAnsi="Arial" w:cs="Arial"/>
-          <w:sz w:val="28"/>
-          <w:szCs w:val="28"/>
-        </w:rPr>
-      </w:pPr>
-      <w:commentRangeStart w:id="1"/>
-      <w:r>
-        <w:rPr>
-          <w:rFonts w:ascii="Arial" w:hAnsi="Arial" w:cs="Arial"/>
-          <w:sz w:val="28"/>
-          <w:szCs w:val="28"/>
-        </w:rPr>
-        <w:t xml:space="preserve">We are advocates, strategists and message developers.  We invest our time, money and resources so you receive the best representation.  </w:t>
-      </w:r>
-      <w:commentRangeEnd w:id="1"/>
-      <w:r>
-        <w:rPr>
-          <w:rStyle w:val="CommentReference"/>
-        </w:rPr>
-        <w:commentReference w:id="1"/>
-      </w:r>
-    </w:p>
-    <w:p>
-      <w:pPr>
-        <w:rPr>
-          <w:rFonts w:ascii="Arial" w:hAnsi="Arial" w:cs="Arial"/>
-          <w:sz w:val="28"/>
-          <w:szCs w:val="28"/>
-        </w:rPr>
-      </w:pPr>
-    </w:p>
-    <w:p>
-      <w:pPr>
-        <w:rPr>
-          <w:rFonts w:ascii="Arial" w:hAnsi="Arial" w:cs="Arial"/>
-          <w:sz w:val="28"/>
-          <w:szCs w:val="28"/>
-        </w:rPr>
-      </w:pPr>
-      <w:r>
-        <w:rPr>
-          <w:rFonts w:ascii="Arial" w:hAnsi="Arial" w:cs="Arial"/>
+        <w:commentReference w:id="22"/>
+      </w:r>
+    </w:p>
+    <w:p>
+      <w:pPr>
+        <w:rPr>
+          <w:rFonts w:ascii="Arial" w:hAnsi="Arial" w:cs="Arial"/>
+          <w:sz w:val="28"/>
+          <w:szCs w:val="28"/>
+        </w:rPr>
+      </w:pPr>
+    </w:p>
+    <w:p>
+      <w:pPr>
+        <w:rPr>
+          <w:rFonts w:ascii="Arial" w:hAnsi="Arial" w:cs="Arial"/>
+          <w:sz w:val="28"/>
+          <w:szCs w:val="28"/>
+        </w:rPr>
+      </w:pPr>
+      <w:r>
+        <w:rPr>
+          <w:rFonts w:ascii="Arial" w:hAnsi="Arial" w:cs="Arial"/>
+          <w:sz w:val="28"/>
+          <w:szCs w:val="28"/>
+        </w:rPr>
+        <w:t>Issue areas of expertise:</w:t>
+      </w:r>
+    </w:p>
+    <w:p>
+      <w:pPr>
+        <w:rPr>
+          <w:rFonts w:ascii="Arial" w:hAnsi="Arial" w:cs="Arial"/>
+          <w:sz w:val="28"/>
+          <w:szCs w:val="28"/>
+        </w:rPr>
+      </w:pPr>
+    </w:p>
+    <w:p>
+      <w:pPr>
+        <w:rPr>
+          <w:rFonts w:ascii="Arial" w:hAnsi="Arial" w:cs="Arial"/>
+          <w:sz w:val="28"/>
+          <w:szCs w:val="28"/>
+        </w:rPr>
+      </w:pPr>
+      <w:r>
+        <w:rPr>
+          <w:rFonts w:ascii="Arial" w:hAnsi="Arial" w:cs="Arial"/>
+          <w:sz w:val="28"/>
+          <w:szCs w:val="28"/>
+        </w:rPr>
+        <w:t>Education</w:t>
+      </w:r>
+    </w:p>
+    <w:p>
+      <w:pPr>
+        <w:rPr>
+          <w:rFonts w:ascii="Arial" w:hAnsi="Arial" w:cs="Arial"/>
+          <w:sz w:val="28"/>
+          <w:szCs w:val="28"/>
+        </w:rPr>
+      </w:pPr>
+      <w:r>
+        <w:rPr>
+          <w:rFonts w:ascii="Arial" w:hAnsi="Arial" w:cs="Arial"/>
+          <w:sz w:val="28"/>
+          <w:szCs w:val="28"/>
+        </w:rPr>
+        <w:t>Insurance</w:t>
+      </w:r>
+    </w:p>
+    <w:p>
+      <w:pPr>
+        <w:rPr>
+          <w:rFonts w:ascii="Arial" w:hAnsi="Arial" w:cs="Arial"/>
+          <w:sz w:val="28"/>
+          <w:szCs w:val="28"/>
+        </w:rPr>
+      </w:pPr>
+      <w:r>
+        <w:rPr>
+          <w:rFonts w:ascii="Arial" w:hAnsi="Arial" w:cs="Arial"/>
+          <w:sz w:val="28"/>
+          <w:szCs w:val="28"/>
+        </w:rPr>
+        <w:t>Labor Law</w:t>
+      </w:r>
+    </w:p>
+    <w:p>
+      <w:pPr>
+        <w:rPr>
+          <w:rFonts w:ascii="Arial" w:hAnsi="Arial" w:cs="Arial"/>
+          <w:sz w:val="28"/>
+          <w:szCs w:val="28"/>
+        </w:rPr>
+      </w:pPr>
+      <w:r>
+        <w:rPr>
+          <w:rFonts w:ascii="Arial" w:hAnsi="Arial" w:cs="Arial"/>
+          <w:sz w:val="28"/>
+          <w:szCs w:val="28"/>
+        </w:rPr>
+        <w:t>Municipalities</w:t>
+      </w:r>
+    </w:p>
+    <w:p>
+      <w:pPr>
+        <w:rPr>
+          <w:rFonts w:ascii="Arial" w:hAnsi="Arial" w:cs="Arial"/>
+          <w:sz w:val="28"/>
+          <w:szCs w:val="28"/>
+        </w:rPr>
+      </w:pPr>
+      <w:r>
+        <w:rPr>
+          <w:rFonts w:ascii="Arial" w:hAnsi="Arial" w:cs="Arial"/>
+          <w:sz w:val="28"/>
+          <w:szCs w:val="28"/>
+        </w:rPr>
+        <w:t>Taxes</w:t>
+      </w:r>
+    </w:p>
+    <w:p>
+      <w:pPr>
+        <w:rPr>
+          <w:rFonts w:ascii="Arial" w:hAnsi="Arial" w:cs="Arial"/>
+          <w:sz w:val="28"/>
+          <w:szCs w:val="28"/>
+        </w:rPr>
+      </w:pPr>
+      <w:r>
+        <w:rPr>
+          <w:rFonts w:ascii="Arial" w:hAnsi="Arial" w:cs="Arial"/>
+          <w:sz w:val="28"/>
+          <w:szCs w:val="28"/>
+        </w:rPr>
+        <w:t>Tort Reform</w:t>
+      </w:r>
+    </w:p>
+    <w:p>
+      <w:pPr>
+        <w:rPr>
+          <w:rFonts w:ascii="Arial" w:hAnsi="Arial" w:cs="Arial"/>
+          <w:sz w:val="28"/>
+          <w:szCs w:val="28"/>
+        </w:rPr>
+      </w:pPr>
+      <w:r>
+        <w:rPr>
+          <w:rFonts w:ascii="Arial" w:hAnsi="Arial" w:cs="Arial"/>
+          <w:sz w:val="28"/>
+          <w:szCs w:val="28"/>
+        </w:rPr>
+        <w:t>Workers’ Compensation</w:t>
+      </w:r>
+    </w:p>
+    <w:p>
+      <w:pPr>
+        <w:rPr>
+          <w:rFonts w:ascii="Arial" w:hAnsi="Arial" w:cs="Arial"/>
+          <w:sz w:val="28"/>
+          <w:szCs w:val="28"/>
+        </w:rPr>
+      </w:pPr>
+      <w:r>
+        <w:rPr>
+          <w:rFonts w:ascii="Arial" w:hAnsi="Arial" w:cs="Arial"/>
+          <w:sz w:val="28"/>
+          <w:szCs w:val="28"/>
+        </w:rPr>
+        <w:t>Procurement</w:t>
+      </w:r>
+    </w:p>
+    <w:p>
+      <w:pPr>
+        <w:rPr>
+          <w:rFonts w:ascii="Arial" w:hAnsi="Arial" w:cs="Arial"/>
+          <w:color w:val="FF0000"/>
+          <w:sz w:val="28"/>
+          <w:szCs w:val="28"/>
+        </w:rPr>
+      </w:pPr>
+      <w:r>
+        <w:rPr>
+          <w:rFonts w:ascii="Arial" w:hAnsi="Arial" w:cs="Arial"/>
+          <w:color w:val="FF0000"/>
+          <w:sz w:val="28"/>
+          <w:szCs w:val="28"/>
+        </w:rPr>
+        <w:t>Health Care</w:t>
+      </w:r>
+    </w:p>
+    <w:p>
+      <w:pPr>
+        <w:rPr>
+          <w:rFonts w:ascii="Arial" w:hAnsi="Arial" w:cs="Arial"/>
+          <w:color w:val="FF0000"/>
+          <w:sz w:val="28"/>
+          <w:szCs w:val="28"/>
+        </w:rPr>
+      </w:pPr>
+      <w:r>
+        <w:rPr>
+          <w:rFonts w:ascii="Arial" w:hAnsi="Arial" w:cs="Arial"/>
+          <w:color w:val="FF0000"/>
+          <w:sz w:val="28"/>
+          <w:szCs w:val="28"/>
+        </w:rPr>
+        <w:t>County Affairs</w:t>
+      </w:r>
+    </w:p>
+    <w:p>
+      <w:pPr>
+        <w:rPr>
+          <w:rFonts w:ascii="Arial" w:hAnsi="Arial" w:cs="Arial"/>
+          <w:color w:val="FF0000"/>
+          <w:sz w:val="28"/>
+          <w:szCs w:val="28"/>
+        </w:rPr>
+      </w:pPr>
+      <w:r>
+        <w:rPr>
+          <w:rFonts w:ascii="Arial" w:hAnsi="Arial" w:cs="Arial"/>
+          <w:color w:val="FF0000"/>
+          <w:sz w:val="28"/>
+          <w:szCs w:val="28"/>
+        </w:rPr>
+        <w:t>Special Districts</w:t>
+      </w:r>
+    </w:p>
+    <w:p>
+      <w:pPr>
+        <w:rPr>
+          <w:rFonts w:ascii="Arial" w:hAnsi="Arial" w:cs="Arial"/>
+          <w:color w:val="FF0000"/>
+          <w:sz w:val="28"/>
+          <w:szCs w:val="28"/>
+        </w:rPr>
+      </w:pPr>
+      <w:r>
+        <w:rPr>
+          <w:rFonts w:ascii="Arial" w:hAnsi="Arial" w:cs="Arial"/>
+          <w:color w:val="FF0000"/>
+          <w:sz w:val="28"/>
+          <w:szCs w:val="28"/>
+        </w:rPr>
+        <w:t>Infrastructure</w:t>
+      </w:r>
+    </w:p>
+    <w:p>
+      <w:pPr>
+        <w:rPr>
+          <w:rFonts w:ascii="Arial" w:hAnsi="Arial" w:cs="Arial"/>
+          <w:color w:val="FF0000"/>
+          <w:sz w:val="28"/>
+          <w:szCs w:val="28"/>
+        </w:rPr>
+      </w:pPr>
+      <w:r>
+        <w:rPr>
+          <w:rFonts w:ascii="Arial" w:hAnsi="Arial" w:cs="Arial"/>
+          <w:color w:val="FF0000"/>
+          <w:sz w:val="28"/>
+          <w:szCs w:val="28"/>
+        </w:rPr>
+        <w:t>Economic Development</w:t>
+      </w:r>
+    </w:p>
+    <w:p>
+      <w:pPr>
+        <w:rPr>
+          <w:rFonts w:ascii="Arial" w:hAnsi="Arial" w:cs="Arial"/>
+          <w:color w:val="FF0000"/>
+          <w:sz w:val="28"/>
+          <w:szCs w:val="28"/>
+        </w:rPr>
+      </w:pPr>
+      <w:r>
+        <w:rPr>
+          <w:rFonts w:ascii="Arial" w:hAnsi="Arial" w:cs="Arial"/>
+          <w:color w:val="FF0000"/>
+          <w:sz w:val="28"/>
+          <w:szCs w:val="28"/>
+        </w:rPr>
+        <w:t>Licensing</w:t>
+      </w:r>
+    </w:p>
+    <w:p>
+      <w:pPr>
+        <w:rPr>
+          <w:rFonts w:ascii="Arial" w:hAnsi="Arial" w:cs="Arial"/>
+          <w:color w:val="FF0000"/>
+          <w:sz w:val="28"/>
+          <w:szCs w:val="28"/>
+        </w:rPr>
+      </w:pPr>
+      <w:r>
+        <w:rPr>
+          <w:rFonts w:ascii="Arial" w:hAnsi="Arial" w:cs="Arial"/>
+          <w:color w:val="FF0000"/>
+          <w:sz w:val="28"/>
+          <w:szCs w:val="28"/>
+        </w:rPr>
+        <w:t>Criminal Justice</w:t>
+      </w:r>
+    </w:p>
+    <w:p>
+      <w:pPr>
+        <w:rPr>
+          <w:rFonts w:ascii="Arial" w:hAnsi="Arial" w:cs="Arial"/>
+          <w:color w:val="FF0000"/>
+          <w:sz w:val="28"/>
+          <w:szCs w:val="28"/>
+        </w:rPr>
+      </w:pPr>
+      <w:r>
+        <w:rPr>
+          <w:rFonts w:ascii="Arial" w:hAnsi="Arial" w:cs="Arial"/>
+          <w:color w:val="FF0000"/>
+          <w:sz w:val="28"/>
+          <w:szCs w:val="28"/>
+        </w:rPr>
+        <w:t>Higher Education</w:t>
+      </w:r>
+    </w:p>
+    <w:p>
+      <w:pPr>
+        <w:rPr>
+          <w:rFonts w:ascii="Arial" w:hAnsi="Arial" w:cs="Arial"/>
+          <w:color w:val="FF0000"/>
+          <w:sz w:val="28"/>
+          <w:szCs w:val="28"/>
+        </w:rPr>
+      </w:pPr>
+      <w:r>
+        <w:rPr>
+          <w:rFonts w:ascii="Arial" w:hAnsi="Arial" w:cs="Arial"/>
+          <w:color w:val="FF0000"/>
+          <w:sz w:val="28"/>
+          <w:szCs w:val="28"/>
+        </w:rPr>
+        <w:t>Telecommunications</w:t>
+      </w:r>
+    </w:p>
+    <w:p>
+      <w:pPr>
+        <w:rPr>
+          <w:rFonts w:ascii="Arial" w:hAnsi="Arial" w:cs="Arial"/>
+          <w:color w:val="FF0000"/>
+          <w:sz w:val="28"/>
+          <w:szCs w:val="28"/>
+        </w:rPr>
+      </w:pPr>
+      <w:r>
+        <w:rPr>
+          <w:rFonts w:ascii="Arial" w:hAnsi="Arial" w:cs="Arial"/>
+          <w:color w:val="FF0000"/>
+          <w:sz w:val="28"/>
+          <w:szCs w:val="28"/>
+        </w:rPr>
+        <w:t>Electric Utilit</w:t>
+      </w:r>
+      <w:r>
+        <w:rPr>
+          <w:rFonts w:ascii="Arial" w:hAnsi="Arial" w:cs="Arial"/>
+          <w:color w:val="FF0000"/>
+          <w:sz w:val="28"/>
+          <w:szCs w:val="28"/>
+        </w:rPr>
+        <w:t>ies (? Reword)</w:t>
+      </w:r>
+    </w:p>
+    <w:p>
+      <w:pPr>
+        <w:rPr>
+          <w:rFonts w:ascii="Arial" w:hAnsi="Arial" w:cs="Arial"/>
+          <w:color w:val="FF0000"/>
+          <w:sz w:val="28"/>
+          <w:szCs w:val="28"/>
+        </w:rPr>
+      </w:pPr>
+      <w:r>
+        <w:rPr>
+          <w:rFonts w:ascii="Arial" w:hAnsi="Arial" w:cs="Arial"/>
+          <w:color w:val="FF0000"/>
+          <w:sz w:val="28"/>
+          <w:szCs w:val="28"/>
+        </w:rPr>
+        <w:t>Transportation</w:t>
+      </w:r>
+    </w:p>
+    <w:p>
+      <w:pPr>
+        <w:rPr>
+          <w:rFonts w:ascii="Arial" w:hAnsi="Arial" w:cs="Arial"/>
+          <w:color w:val="FF0000"/>
+          <w:sz w:val="28"/>
+          <w:szCs w:val="28"/>
+        </w:rPr>
+      </w:pPr>
+      <w:r>
+        <w:rPr>
+          <w:rFonts w:ascii="Arial" w:hAnsi="Arial" w:cs="Arial"/>
+          <w:color w:val="FF0000"/>
+          <w:sz w:val="28"/>
+          <w:szCs w:val="28"/>
+        </w:rPr>
+        <w:t>Immigration</w:t>
+      </w:r>
+    </w:p>
+    <w:p>
+      <w:pPr>
+        <w:rPr>
+          <w:rFonts w:ascii="Arial" w:hAnsi="Arial" w:cs="Arial"/>
+          <w:color w:val="FF0000"/>
+          <w:sz w:val="28"/>
+          <w:szCs w:val="28"/>
+        </w:rPr>
+      </w:pPr>
+      <w:r>
+        <w:rPr>
+          <w:rFonts w:ascii="Arial" w:hAnsi="Arial" w:cs="Arial"/>
+          <w:color w:val="FF0000"/>
+          <w:sz w:val="28"/>
+          <w:szCs w:val="28"/>
+        </w:rPr>
+        <w:t>Privacy</w:t>
+      </w:r>
+    </w:p>
+    <w:p>
+      <w:pPr>
+        <w:rPr>
+          <w:rFonts w:ascii="Arial" w:hAnsi="Arial" w:cs="Arial"/>
+          <w:color w:val="FF0000"/>
+          <w:sz w:val="28"/>
+          <w:szCs w:val="28"/>
+        </w:rPr>
+      </w:pPr>
+      <w:r>
+        <w:rPr>
+          <w:rFonts w:ascii="Arial" w:hAnsi="Arial" w:cs="Arial"/>
+          <w:color w:val="FF0000"/>
+          <w:sz w:val="28"/>
+          <w:szCs w:val="28"/>
+        </w:rPr>
+        <w:t>Banking</w:t>
+      </w:r>
+    </w:p>
+    <w:p>
+      <w:pPr>
+        <w:rPr>
+          <w:rFonts w:ascii="Arial" w:hAnsi="Arial" w:cs="Arial"/>
+          <w:color w:val="FF0000"/>
+          <w:sz w:val="28"/>
+          <w:szCs w:val="28"/>
+        </w:rPr>
+      </w:pPr>
+      <w:r>
+        <w:rPr>
+          <w:rFonts w:ascii="Arial" w:hAnsi="Arial" w:cs="Arial"/>
+          <w:color w:val="FF0000"/>
           <w:sz w:val="28"/>
           <w:szCs w:val="28"/>
         </w:rPr>
         <w:lastRenderedPageBreak/>
-        <w:t>Issue areas of expertise:</w:t>
-      </w:r>
-    </w:p>
-    <w:p>
-      <w:pPr>
-        <w:rPr>
-          <w:rFonts w:ascii="Arial" w:hAnsi="Arial" w:cs="Arial"/>
-          <w:sz w:val="28"/>
-          <w:szCs w:val="28"/>
-        </w:rPr>
-      </w:pPr>
-    </w:p>
-    <w:p>
-      <w:pPr>
-        <w:rPr>
-          <w:rFonts w:ascii="Arial" w:hAnsi="Arial" w:cs="Arial"/>
-          <w:sz w:val="28"/>
-          <w:szCs w:val="28"/>
-        </w:rPr>
-      </w:pPr>
-      <w:r>
-        <w:rPr>
-          <w:rFonts w:ascii="Arial" w:hAnsi="Arial" w:cs="Arial"/>
-          <w:sz w:val="28"/>
-          <w:szCs w:val="28"/>
-        </w:rPr>
-        <w:t>Education</w:t>
-      </w:r>
-      <w:bookmarkStart w:id="2" w:name="_GoBack"/>
-      <w:bookmarkEnd w:id="2"/>
-    </w:p>
-    <w:p>
-      <w:pPr>
-        <w:rPr>
-          <w:rFonts w:ascii="Arial" w:hAnsi="Arial" w:cs="Arial"/>
-          <w:sz w:val="28"/>
-          <w:szCs w:val="28"/>
-        </w:rPr>
-      </w:pPr>
-      <w:r>
-        <w:rPr>
-          <w:rFonts w:ascii="Arial" w:hAnsi="Arial" w:cs="Arial"/>
-          <w:sz w:val="28"/>
-          <w:szCs w:val="28"/>
-        </w:rPr>
-        <w:t>Insurance</w:t>
-      </w:r>
-    </w:p>
-    <w:p>
-      <w:pPr>
-        <w:rPr>
-          <w:rFonts w:ascii="Arial" w:hAnsi="Arial" w:cs="Arial"/>
-          <w:sz w:val="28"/>
-          <w:szCs w:val="28"/>
-        </w:rPr>
-      </w:pPr>
-      <w:r>
-        <w:rPr>
-          <w:rFonts w:ascii="Arial" w:hAnsi="Arial" w:cs="Arial"/>
-          <w:sz w:val="28"/>
-          <w:szCs w:val="28"/>
-        </w:rPr>
-        <w:t>Labor Law</w:t>
-      </w:r>
-    </w:p>
-    <w:p>
-      <w:pPr>
-        <w:rPr>
-          <w:rFonts w:ascii="Arial" w:hAnsi="Arial" w:cs="Arial"/>
-          <w:sz w:val="28"/>
-          <w:szCs w:val="28"/>
-        </w:rPr>
-      </w:pPr>
-      <w:r>
-        <w:rPr>
-          <w:rFonts w:ascii="Arial" w:hAnsi="Arial" w:cs="Arial"/>
-          <w:sz w:val="28"/>
-          <w:szCs w:val="28"/>
-        </w:rPr>
-        <w:t>Municipalities</w:t>
-      </w:r>
-    </w:p>
-    <w:p>
-      <w:pPr>
-        <w:rPr>
-          <w:rFonts w:ascii="Arial" w:hAnsi="Arial" w:cs="Arial"/>
-          <w:sz w:val="28"/>
-          <w:szCs w:val="28"/>
-        </w:rPr>
-      </w:pPr>
-      <w:r>
-        <w:rPr>
-          <w:rFonts w:ascii="Arial" w:hAnsi="Arial" w:cs="Arial"/>
-          <w:sz w:val="28"/>
-          <w:szCs w:val="28"/>
-        </w:rPr>
-        <w:t>Taxes</w:t>
-      </w:r>
-    </w:p>
-    <w:p>
-      <w:pPr>
-        <w:rPr>
-          <w:rFonts w:ascii="Arial" w:hAnsi="Arial" w:cs="Arial"/>
-          <w:sz w:val="28"/>
-          <w:szCs w:val="28"/>
-        </w:rPr>
-      </w:pPr>
-      <w:r>
-        <w:rPr>
-          <w:rFonts w:ascii="Arial" w:hAnsi="Arial" w:cs="Arial"/>
-          <w:sz w:val="28"/>
-          <w:szCs w:val="28"/>
-        </w:rPr>
-        <w:t>Tort Reform</w:t>
-      </w:r>
-    </w:p>
-    <w:p>
-      <w:pPr>
-        <w:rPr>
-          <w:rFonts w:ascii="Arial" w:hAnsi="Arial" w:cs="Arial"/>
-          <w:sz w:val="28"/>
-          <w:szCs w:val="28"/>
-        </w:rPr>
-      </w:pPr>
-      <w:r>
-        <w:rPr>
-          <w:rFonts w:ascii="Arial" w:hAnsi="Arial" w:cs="Arial"/>
-          <w:sz w:val="28"/>
-          <w:szCs w:val="28"/>
-        </w:rPr>
-        <w:t>Workers’ Compensation</w:t>
-      </w:r>
-    </w:p>
-    <w:p>
-      <w:pPr>
-        <w:rPr>
-          <w:rFonts w:ascii="Arial" w:hAnsi="Arial" w:cs="Arial"/>
-          <w:sz w:val="28"/>
-          <w:szCs w:val="28"/>
-        </w:rPr>
-      </w:pPr>
-      <w:r>
-        <w:rPr>
-          <w:rFonts w:ascii="Arial" w:hAnsi="Arial" w:cs="Arial"/>
-          <w:sz w:val="28"/>
-          <w:szCs w:val="28"/>
-        </w:rPr>
-        <w:t>Procurement</w:t>
-      </w:r>
-    </w:p>
-    <w:p>
-      <w:pPr>
-        <w:rPr>
-          <w:rFonts w:ascii="Arial" w:hAnsi="Arial" w:cs="Arial"/>
-          <w:color w:val="FF0000"/>
-          <w:sz w:val="28"/>
-          <w:szCs w:val="28"/>
-        </w:rPr>
-      </w:pPr>
-      <w:r>
-        <w:rPr>
-          <w:rFonts w:ascii="Arial" w:hAnsi="Arial" w:cs="Arial"/>
-          <w:color w:val="FF0000"/>
-          <w:sz w:val="28"/>
-          <w:szCs w:val="28"/>
-        </w:rPr>
-        <w:t>Health Care</w:t>
-      </w:r>
-    </w:p>
-    <w:p>
-      <w:pPr>
-        <w:rPr>
-          <w:rFonts w:ascii="Arial" w:hAnsi="Arial" w:cs="Arial"/>
-          <w:color w:val="FF0000"/>
-          <w:sz w:val="28"/>
-          <w:szCs w:val="28"/>
-        </w:rPr>
-      </w:pPr>
-      <w:r>
-        <w:rPr>
-          <w:rFonts w:ascii="Arial" w:hAnsi="Arial" w:cs="Arial"/>
-          <w:color w:val="FF0000"/>
-          <w:sz w:val="28"/>
-          <w:szCs w:val="28"/>
-        </w:rPr>
-        <w:t>County Affairs</w:t>
-      </w:r>
-    </w:p>
-    <w:p>
-      <w:pPr>
-        <w:rPr>
-          <w:rFonts w:ascii="Arial" w:hAnsi="Arial" w:cs="Arial"/>
-          <w:color w:val="FF0000"/>
-          <w:sz w:val="28"/>
-          <w:szCs w:val="28"/>
-        </w:rPr>
-      </w:pPr>
-      <w:r>
-        <w:rPr>
-          <w:rFonts w:ascii="Arial" w:hAnsi="Arial" w:cs="Arial"/>
-          <w:color w:val="FF0000"/>
-          <w:sz w:val="28"/>
-          <w:szCs w:val="28"/>
-        </w:rPr>
-        <w:t>Special Districts</w:t>
-      </w:r>
-    </w:p>
-    <w:p>
-      <w:pPr>
-        <w:rPr>
-          <w:rFonts w:ascii="Arial" w:hAnsi="Arial" w:cs="Arial"/>
-          <w:color w:val="FF0000"/>
-          <w:sz w:val="28"/>
-          <w:szCs w:val="28"/>
-        </w:rPr>
-      </w:pPr>
-      <w:r>
-        <w:rPr>
-          <w:rFonts w:ascii="Arial" w:hAnsi="Arial" w:cs="Arial"/>
-          <w:color w:val="FF0000"/>
-          <w:sz w:val="28"/>
-          <w:szCs w:val="28"/>
-        </w:rPr>
-        <w:t>Infrastructure</w:t>
-      </w:r>
-    </w:p>
-    <w:p>
-      <w:pPr>
-        <w:rPr>
-          <w:rFonts w:ascii="Arial" w:hAnsi="Arial" w:cs="Arial"/>
-          <w:color w:val="FF0000"/>
-          <w:sz w:val="28"/>
-          <w:szCs w:val="28"/>
-        </w:rPr>
-      </w:pPr>
-      <w:r>
-        <w:rPr>
-          <w:rFonts w:ascii="Arial" w:hAnsi="Arial" w:cs="Arial"/>
-          <w:color w:val="FF0000"/>
-          <w:sz w:val="28"/>
-          <w:szCs w:val="28"/>
-        </w:rPr>
-        <w:t>Economic Development</w:t>
-      </w:r>
-    </w:p>
-    <w:p>
-      <w:pPr>
-        <w:rPr>
-          <w:rFonts w:ascii="Arial" w:hAnsi="Arial" w:cs="Arial"/>
-          <w:color w:val="FF0000"/>
-          <w:sz w:val="28"/>
-          <w:szCs w:val="28"/>
-        </w:rPr>
-      </w:pPr>
-      <w:r>
-        <w:rPr>
-          <w:rFonts w:ascii="Arial" w:hAnsi="Arial" w:cs="Arial"/>
-          <w:color w:val="FF0000"/>
-          <w:sz w:val="28"/>
-          <w:szCs w:val="28"/>
-        </w:rPr>
-        <w:t>Licensing</w:t>
-      </w:r>
-    </w:p>
-    <w:p>
-      <w:pPr>
-        <w:rPr>
-          <w:rFonts w:ascii="Arial" w:hAnsi="Arial" w:cs="Arial"/>
-          <w:color w:val="FF0000"/>
-          <w:sz w:val="28"/>
-          <w:szCs w:val="28"/>
-        </w:rPr>
-      </w:pPr>
-      <w:r>
-        <w:rPr>
-          <w:rFonts w:ascii="Arial" w:hAnsi="Arial" w:cs="Arial"/>
-          <w:color w:val="FF0000"/>
-          <w:sz w:val="28"/>
-          <w:szCs w:val="28"/>
-        </w:rPr>
-        <w:t>Criminal Justice</w:t>
-      </w:r>
-    </w:p>
-    <w:p>
-      <w:pPr>
-        <w:rPr>
-          <w:rFonts w:ascii="Arial" w:hAnsi="Arial" w:cs="Arial"/>
-          <w:color w:val="FF0000"/>
-          <w:sz w:val="28"/>
-          <w:szCs w:val="28"/>
-        </w:rPr>
-      </w:pPr>
-      <w:r>
-        <w:rPr>
-          <w:rFonts w:ascii="Arial" w:hAnsi="Arial" w:cs="Arial"/>
-          <w:color w:val="FF0000"/>
-          <w:sz w:val="28"/>
-          <w:szCs w:val="28"/>
-        </w:rPr>
-        <w:t>Higher Education</w:t>
-      </w:r>
-    </w:p>
-    <w:p>
-      <w:pPr>
-        <w:rPr>
-          <w:rFonts w:ascii="Arial" w:hAnsi="Arial" w:cs="Arial"/>
-          <w:color w:val="FF0000"/>
-          <w:sz w:val="28"/>
-          <w:szCs w:val="28"/>
-        </w:rPr>
-      </w:pPr>
-      <w:r>
-        <w:rPr>
-          <w:rFonts w:ascii="Arial" w:hAnsi="Arial" w:cs="Arial"/>
-          <w:color w:val="FF0000"/>
-          <w:sz w:val="28"/>
-          <w:szCs w:val="28"/>
-        </w:rPr>
-        <w:t>Telecommunications</w:t>
-      </w:r>
-    </w:p>
-    <w:p>
-      <w:pPr>
-        <w:rPr>
-          <w:rFonts w:ascii="Arial" w:hAnsi="Arial" w:cs="Arial"/>
-          <w:color w:val="FF0000"/>
-          <w:sz w:val="28"/>
-          <w:szCs w:val="28"/>
-        </w:rPr>
-      </w:pPr>
-      <w:r>
-        <w:rPr>
-          <w:rFonts w:ascii="Arial" w:hAnsi="Arial" w:cs="Arial"/>
-          <w:color w:val="FF0000"/>
-          <w:sz w:val="28"/>
-          <w:szCs w:val="28"/>
-        </w:rPr>
-        <w:t>Electric Utilit</w:t>
-      </w:r>
-      <w:r>
-        <w:rPr>
-          <w:rFonts w:ascii="Arial" w:hAnsi="Arial" w:cs="Arial"/>
-          <w:color w:val="FF0000"/>
-          <w:sz w:val="28"/>
-          <w:szCs w:val="28"/>
-        </w:rPr>
-        <w:t>ies (? Reword)</w:t>
-      </w:r>
-    </w:p>
-    <w:p>
-      <w:pPr>
-        <w:rPr>
-          <w:rFonts w:ascii="Arial" w:hAnsi="Arial" w:cs="Arial"/>
-          <w:color w:val="FF0000"/>
-          <w:sz w:val="28"/>
-          <w:szCs w:val="28"/>
-        </w:rPr>
-      </w:pPr>
-      <w:r>
-        <w:rPr>
-          <w:rFonts w:ascii="Arial" w:hAnsi="Arial" w:cs="Arial"/>
-          <w:color w:val="FF0000"/>
-          <w:sz w:val="28"/>
-          <w:szCs w:val="28"/>
-        </w:rPr>
-        <w:t>Transportation</w:t>
-      </w:r>
-    </w:p>
-    <w:p>
-      <w:pPr>
-        <w:rPr>
-          <w:rFonts w:ascii="Arial" w:hAnsi="Arial" w:cs="Arial"/>
-          <w:color w:val="FF0000"/>
-          <w:sz w:val="28"/>
-          <w:szCs w:val="28"/>
-        </w:rPr>
-      </w:pPr>
-      <w:r>
-        <w:rPr>
-          <w:rFonts w:ascii="Arial" w:hAnsi="Arial" w:cs="Arial"/>
-          <w:color w:val="FF0000"/>
-          <w:sz w:val="28"/>
-          <w:szCs w:val="28"/>
-        </w:rPr>
-        <w:t>Immigration</w:t>
-      </w:r>
-    </w:p>
-    <w:p>
-      <w:pPr>
-        <w:rPr>
-          <w:rFonts w:ascii="Arial" w:hAnsi="Arial" w:cs="Arial"/>
-          <w:color w:val="FF0000"/>
-          <w:sz w:val="28"/>
-          <w:szCs w:val="28"/>
-        </w:rPr>
-      </w:pPr>
-      <w:r>
-        <w:rPr>
-          <w:rFonts w:ascii="Arial" w:hAnsi="Arial" w:cs="Arial"/>
-          <w:color w:val="FF0000"/>
-          <w:sz w:val="28"/>
-          <w:szCs w:val="28"/>
-        </w:rPr>
-        <w:t>Privacy</w:t>
-      </w:r>
-    </w:p>
-    <w:p>
-      <w:pPr>
-        <w:rPr>
-          <w:rFonts w:ascii="Arial" w:hAnsi="Arial" w:cs="Arial"/>
-          <w:color w:val="FF0000"/>
-          <w:sz w:val="28"/>
-          <w:szCs w:val="28"/>
-        </w:rPr>
-      </w:pPr>
-      <w:r>
-        <w:rPr>
-          <w:rFonts w:ascii="Arial" w:hAnsi="Arial" w:cs="Arial"/>
-          <w:color w:val="FF0000"/>
-          <w:sz w:val="28"/>
-          <w:szCs w:val="28"/>
-        </w:rPr>
-        <w:t>Banking</w:t>
-      </w:r>
-    </w:p>
-    <w:p>
-      <w:pPr>
-        <w:rPr>
-          <w:rFonts w:ascii="Arial" w:hAnsi="Arial" w:cs="Arial"/>
-          <w:color w:val="FF0000"/>
-          <w:sz w:val="28"/>
-          <w:szCs w:val="28"/>
-        </w:rPr>
-      </w:pPr>
-      <w:r>
-        <w:rPr>
-          <w:rFonts w:ascii="Arial" w:hAnsi="Arial" w:cs="Arial"/>
-          <w:color w:val="FF0000"/>
-          <w:sz w:val="28"/>
-          <w:szCs w:val="28"/>
-        </w:rPr>
         <w:t>e-commerce</w:t>
       </w:r>
     </w:p>
@@ -967,7 +1219,6 @@
           <w:sz w:val="28"/>
           <w:szCs w:val="28"/>
         </w:rPr>
-        <w:lastRenderedPageBreak/>
         <w:t>Gaming</w:t>
       </w:r>
     </w:p>
@@ -1680,23 +1931,7 @@
 
 <file path=word/comments.xml><?xml version="1.0" encoding="utf-8"?>
 <w:comments xmlns:wpc="http://schemas.microsoft.com/office/word/2010/wordprocessingCanvas" xmlns:cx="http://schemas.microsoft.com/office/drawing/2014/chartex" xmlns:cx1="http://schemas.microsoft.com/office/drawing/2015/9/8/chartex" xmlns:cx2="http://schemas.microsoft.com/office/drawing/2015/10/21/chartex" xmlns:cx3="http://schemas.microsoft.com/office/drawing/2016/5/9/chartex" xmlns:cx4="http://schemas.microsoft.com/office/drawing/2016/5/10/chartex" xmlns:cx5="http://schemas.microsoft.com/office/drawing/2016/5/11/chartex" xmlns:cx6="http://schemas.microsoft.com/office/drawing/2016/5/12/chartex" xmlns:cx7="http://schemas.microsoft.com/office/drawing/2016/5/13/chartex" xmlns:cx8="http://schemas.microsoft.com/office/drawing/2016/5/14/chartex" xmlns:mc="http://schemas.openxmlformats.org/markup-compatibility/2006" xmlns:aink="http://schemas.microsoft.com/office/drawing/2016/ink" xmlns:am3d="http://schemas.microsoft.com/office/drawing/2017/model3d" xmlns:o="urn:schemas-microsoft-com:office:office" xmlns:r="http://schemas.openxmlformats.org/officeDocument/2006/relationships" xmlns:m="http://schemas.openxmlformats.org/officeDocument/2006/math" xmlns:v="urn:schemas-microsoft-com:vml" xmlns:wp14="http://schemas.microsoft.com/office/word/2010/wordprocessingDrawing" xmlns:wp="http://schemas.openxmlformats.org/drawingml/2006/wordprocessingDrawing" xmlns:w10="urn:schemas-microsoft-com:office:word" xmlns:w="http://schemas.openxmlformats.org/wordprocessingml/2006/main" xmlns:w14="http://schemas.microsoft.com/office/word/2010/wordml" xmlns:w15="http://schemas.microsoft.com/office/word/2012/wordml" xmlns:w16cid="http://schemas.microsoft.com/office/word/2016/wordml/cid" xmlns:w16se="http://schemas.microsoft.com/office/word/2015/wordml/symex" xmlns:wpg="http://schemas.microsoft.com/office/word/2010/wordprocessingGroup" xmlns:wpi="http://schemas.microsoft.com/office/word/2010/wordprocessingInk" xmlns:wne="http://schemas.microsoft.com/office/word/2006/wordml" xmlns:wps="http://schemas.microsoft.com/office/word/2010/wordprocessingShape" mc:Ignorable="w14 w15 w16se w16cid wp14">
-  <w:comment w:id="0" w:author="Brad Schlueter" w:date="2018-02-02T15:31:00Z" w:initials="BS">
-    <w:p>
-      <w:pPr>
-        <w:pStyle w:val="CommentText"/>
-      </w:pPr>
-      <w:r>
-        <w:rPr>
-          <w:rStyle w:val="CommentReference"/>
-        </w:rPr>
-        <w:annotationRef/>
-      </w:r>
-      <w:r>
-        <w:t>reword</w:t>
-      </w:r>
-    </w:p>
-  </w:comment>
-  <w:comment w:id="1" w:author="Brad Schlueter" w:date="2018-02-02T14:40:00Z" w:initials="BS">
+  <w:comment w:id="22" w:author="Brad Schlueter" w:date="2018-02-02T14:40:00Z" w:initials="BS">
     <w:p>
       <w:pPr>
         <w:pStyle w:val="CommentText"/>
@@ -1717,14 +1952,12 @@
 
 <file path=word/commentsExtended.xml><?xml version="1.0" encoding="utf-8"?>
 <w15:commentsEx xmlns:wpc="http://schemas.microsoft.com/office/word/2010/wordprocessingCanvas" xmlns:cx="http://schemas.microsoft.com/office/drawing/2014/chartex" xmlns:cx1="http://schemas.microsoft.com/office/drawing/2015/9/8/chartex" xmlns:cx2="http://schemas.microsoft.com/office/drawing/2015/10/21/chartex" xmlns:cx3="http://schemas.microsoft.com/office/drawing/2016/5/9/chartex" xmlns:cx4="http://schemas.microsoft.com/office/drawing/2016/5/10/chartex" xmlns:cx5="http://schemas.microsoft.com/office/drawing/2016/5/11/chartex" xmlns:cx6="http://schemas.microsoft.com/office/drawing/2016/5/12/chartex" xmlns:cx7="http://schemas.microsoft.com/office/drawing/2016/5/13/chartex" xmlns:cx8="http://schemas.microsoft.com/office/drawing/2016/5/14/chartex" xmlns:mc="http://schemas.openxmlformats.org/markup-compatibility/2006" xmlns:aink="http://schemas.microsoft.com/office/drawing/2016/ink" xmlns:am3d="http://schemas.microsoft.com/office/drawing/2017/model3d" xmlns:o="urn:schemas-microsoft-com:office:office" xmlns:r="http://schemas.openxmlformats.org/officeDocument/2006/relationships" xmlns:m="http://schemas.openxmlformats.org/officeDocument/2006/math" xmlns:v="urn:schemas-microsoft-com:vml" xmlns:wp14="http://schemas.microsoft.com/office/word/2010/wordprocessingDrawing" xmlns:wp="http://schemas.openxmlformats.org/drawingml/2006/wordprocessingDrawing" xmlns:w10="urn:schemas-microsoft-com:office:word" xmlns:w="http://schemas.openxmlformats.org/wordprocessingml/2006/main" xmlns:w14="http://schemas.microsoft.com/office/word/2010/wordml" xmlns:w15="http://schemas.microsoft.com/office/word/2012/wordml" xmlns:w16cid="http://schemas.microsoft.com/office/word/2016/wordml/cid" xmlns:w16se="http://schemas.microsoft.com/office/word/2015/wordml/symex" xmlns:wpg="http://schemas.microsoft.com/office/word/2010/wordprocessingGroup" xmlns:wpi="http://schemas.microsoft.com/office/word/2010/wordprocessingInk" xmlns:wne="http://schemas.microsoft.com/office/word/2006/wordml" xmlns:wps="http://schemas.microsoft.com/office/word/2010/wordprocessingShape" mc:Ignorable="w14 w15 w16se w16cid wp14">
-  <w15:commentEx w15:paraId="3E80F98F" w15:done="0"/>
   <w15:commentEx w15:paraId="0ACDE107" w15:done="0"/>
 </w15:commentsEx>
 </file>
 
 <file path=word/commentsIds.xml><?xml version="1.0" encoding="utf-8"?>
 <w16cid:commentsIds xmlns:wpc="http://schemas.microsoft.com/office/word/2010/wordprocessingCanvas" xmlns:cx="http://schemas.microsoft.com/office/drawing/2014/chartex" xmlns:cx1="http://schemas.microsoft.com/office/drawing/2015/9/8/chartex" xmlns:cx2="http://schemas.microsoft.com/office/drawing/2015/10/21/chartex" xmlns:cx3="http://schemas.microsoft.com/office/drawing/2016/5/9/chartex" xmlns:cx4="http://schemas.microsoft.com/office/drawing/2016/5/10/chartex" xmlns:cx5="http://schemas.microsoft.com/office/drawing/2016/5/11/chartex" xmlns:cx6="http://schemas.microsoft.com/office/drawing/2016/5/12/chartex" xmlns:cx7="http://schemas.microsoft.com/office/drawing/2016/5/13/chartex" xmlns:cx8="http://schemas.microsoft.com/office/drawing/2016/5/14/chartex" xmlns:mc="http://schemas.openxmlformats.org/markup-compatibility/2006" xmlns:aink="http://schemas.microsoft.com/office/drawing/2016/ink" xmlns:am3d="http://schemas.microsoft.com/office/drawing/2017/model3d" xmlns:o="urn:schemas-microsoft-com:office:office" xmlns:r="http://schemas.openxmlformats.org/officeDocument/2006/relationships" xmlns:m="http://schemas.openxmlformats.org/officeDocument/2006/math" xmlns:v="urn:schemas-microsoft-com:vml" xmlns:wp14="http://schemas.microsoft.com/office/word/2010/wordprocessingDrawing" xmlns:wp="http://schemas.openxmlformats.org/drawingml/2006/wordprocessingDrawing" xmlns:w10="urn:schemas-microsoft-com:office:word" xmlns:w="http://schemas.openxmlformats.org/wordprocessingml/2006/main" xmlns:w14="http://schemas.microsoft.com/office/word/2010/wordml" xmlns:w15="http://schemas.microsoft.com/office/word/2012/wordml" xmlns:w16cid="http://schemas.microsoft.com/office/word/2016/wordml/cid" xmlns:w16se="http://schemas.microsoft.com/office/word/2015/wordml/symex" xmlns:wpg="http://schemas.microsoft.com/office/word/2010/wordprocessingGroup" xmlns:wpi="http://schemas.microsoft.com/office/word/2010/wordprocessingInk" xmlns:wne="http://schemas.microsoft.com/office/word/2006/wordml" xmlns:wps="http://schemas.microsoft.com/office/word/2010/wordprocessingShape" mc:Ignorable="w14 w15 w16se w16cid wp14">
-  <w16cid:commentId w16cid:paraId="3E80F98F" w16cid:durableId="1E1F02CD"/>
   <w16cid:commentId w16cid:paraId="0ACDE107" w16cid:durableId="1E1EF6E5"/>
 </w16cid:commentsIds>
 </file>
@@ -2004,6 +2237,9 @@
 
 <file path=word/people.xml><?xml version="1.0" encoding="utf-8"?>
 <w15:people xmlns:wpc="http://schemas.microsoft.com/office/word/2010/wordprocessingCanvas" xmlns:cx="http://schemas.microsoft.com/office/drawing/2014/chartex" xmlns:cx1="http://schemas.microsoft.com/office/drawing/2015/9/8/chartex" xmlns:cx2="http://schemas.microsoft.com/office/drawing/2015/10/21/chartex" xmlns:cx3="http://schemas.microsoft.com/office/drawing/2016/5/9/chartex" xmlns:cx4="http://schemas.microsoft.com/office/drawing/2016/5/10/chartex" xmlns:cx5="http://schemas.microsoft.com/office/drawing/2016/5/11/chartex" xmlns:cx6="http://schemas.microsoft.com/office/drawing/2016/5/12/chartex" xmlns:cx7="http://schemas.microsoft.com/office/drawing/2016/5/13/chartex" xmlns:cx8="http://schemas.microsoft.com/office/drawing/2016/5/14/chartex" xmlns:mc="http://schemas.openxmlformats.org/markup-compatibility/2006" xmlns:aink="http://schemas.microsoft.com/office/drawing/2016/ink" xmlns:am3d="http://schemas.microsoft.com/office/drawing/2017/model3d" xmlns:o="urn:schemas-microsoft-com:office:office" xmlns:r="http://schemas.openxmlformats.org/officeDocument/2006/relationships" xmlns:m="http://schemas.openxmlformats.org/officeDocument/2006/math" xmlns:v="urn:schemas-microsoft-com:vml" xmlns:wp14="http://schemas.microsoft.com/office/word/2010/wordprocessingDrawing" xmlns:wp="http://schemas.openxmlformats.org/drawingml/2006/wordprocessingDrawing" xmlns:w10="urn:schemas-microsoft-com:office:word" xmlns:w="http://schemas.openxmlformats.org/wordprocessingml/2006/main" xmlns:w14="http://schemas.microsoft.com/office/word/2010/wordml" xmlns:w15="http://schemas.microsoft.com/office/word/2012/wordml" xmlns:w16cid="http://schemas.microsoft.com/office/word/2016/wordml/cid" xmlns:w16se="http://schemas.microsoft.com/office/word/2015/wordml/symex" xmlns:wpg="http://schemas.microsoft.com/office/word/2010/wordprocessingGroup" xmlns:wpi="http://schemas.microsoft.com/office/word/2010/wordprocessingInk" xmlns:wne="http://schemas.microsoft.com/office/word/2006/wordml" xmlns:wps="http://schemas.microsoft.com/office/word/2010/wordprocessingShape" mc:Ignorable="w14 w15 w16se w16cid wp14">
+  <w15:person w15:author="missy@avleathers.com">
+    <w15:presenceInfo w15:providerId="Windows Live" w15:userId="8b296e55b5ce3b1d"/>
+  </w15:person>
   <w15:person w15:author="Brad Schlueter">
     <w15:presenceInfo w15:providerId="Windows Live" w15:userId="e556cfb2a0e1627e"/>
   </w15:person>

</xml_diff>